<commit_message>
indice atualizado. referencia aos sons usados. legendas nas imagens.
</commit_message>
<xml_diff>
--- a/Documentos/Manual do Utilizador.docx
+++ b/Documentos/Manual do Utilizador.docx
@@ -1,10 +1,10 @@
 
 <file path=word/document.xml><?xml version="1.0" encoding="utf-8"?>
-<w:document xmlns:wpc="http://schemas.microsoft.com/office/word/2010/wordprocessingCanvas" xmlns:cx="http://schemas.microsoft.com/office/drawing/2014/chartex" xmlns:cx1="http://schemas.microsoft.com/office/drawing/2015/9/8/chartex" xmlns:cx2="http://schemas.microsoft.com/office/drawing/2015/10/21/chartex" xmlns:cx3="http://schemas.microsoft.com/office/drawing/2016/5/9/chartex" xmlns:cx4="http://schemas.microsoft.com/office/drawing/2016/5/10/chartex" xmlns:cx5="http://schemas.microsoft.com/office/drawing/2016/5/11/chartex" xmlns:cx6="http://schemas.microsoft.com/office/drawing/2016/5/12/chartex" xmlns:cx7="http://schemas.microsoft.com/office/drawing/2016/5/13/chartex" xmlns:cx8="http://schemas.microsoft.com/office/drawing/2016/5/14/chartex" xmlns:mc="http://schemas.openxmlformats.org/markup-compatibility/2006" xmlns:o="urn:schemas-microsoft-com:office:office" xmlns:r="http://schemas.openxmlformats.org/officeDocument/2006/relationships" xmlns:m="http://schemas.openxmlformats.org/officeDocument/2006/math" xmlns:v="urn:schemas-microsoft-com:vml" xmlns:wp14="http://schemas.microsoft.com/office/word/2010/wordprocessingDrawing" xmlns:wp="http://schemas.openxmlformats.org/drawingml/2006/wordprocessingDrawing" xmlns:w10="urn:schemas-microsoft-com:office:word" xmlns:w="http://schemas.openxmlformats.org/wordprocessingml/2006/main" xmlns:w14="http://schemas.microsoft.com/office/word/2010/wordml" xmlns:w15="http://schemas.microsoft.com/office/word/2012/wordml" xmlns:w16se="http://schemas.microsoft.com/office/word/2015/wordml/symex" xmlns:wpg="http://schemas.microsoft.com/office/word/2010/wordprocessingGroup" xmlns:wpi="http://schemas.microsoft.com/office/word/2010/wordprocessingInk" xmlns:wne="http://schemas.microsoft.com/office/word/2006/wordml" xmlns:wps="http://schemas.microsoft.com/office/word/2010/wordprocessingShape" mc:Ignorable="w14 w15 w16se wp14">
+<w:document xmlns:wpc="http://schemas.microsoft.com/office/word/2010/wordprocessingCanvas" xmlns:cx="http://schemas.microsoft.com/office/drawing/2014/chartex" xmlns:cx1="http://schemas.microsoft.com/office/drawing/2015/9/8/chartex" xmlns:cx2="http://schemas.microsoft.com/office/drawing/2015/10/21/chartex" xmlns:cx3="http://schemas.microsoft.com/office/drawing/2016/5/9/chartex" xmlns:cx4="http://schemas.microsoft.com/office/drawing/2016/5/10/chartex" xmlns:cx5="http://schemas.microsoft.com/office/drawing/2016/5/11/chartex" xmlns:mc="http://schemas.openxmlformats.org/markup-compatibility/2006" xmlns:o="urn:schemas-microsoft-com:office:office" xmlns:r="http://schemas.openxmlformats.org/officeDocument/2006/relationships" xmlns:m="http://schemas.openxmlformats.org/officeDocument/2006/math" xmlns:v="urn:schemas-microsoft-com:vml" xmlns:wp14="http://schemas.microsoft.com/office/word/2010/wordprocessingDrawing" xmlns:wp="http://schemas.openxmlformats.org/drawingml/2006/wordprocessingDrawing" xmlns:w10="urn:schemas-microsoft-com:office:word" xmlns:w="http://schemas.openxmlformats.org/wordprocessingml/2006/main" xmlns:w14="http://schemas.microsoft.com/office/word/2010/wordml" xmlns:w15="http://schemas.microsoft.com/office/word/2012/wordml" xmlns:w16se="http://schemas.microsoft.com/office/word/2015/wordml/symex" xmlns:wpg="http://schemas.microsoft.com/office/word/2010/wordprocessingGroup" xmlns:wpi="http://schemas.microsoft.com/office/word/2010/wordprocessingInk" xmlns:wne="http://schemas.microsoft.com/office/word/2006/wordml" xmlns:wps="http://schemas.microsoft.com/office/word/2010/wordprocessingShape" mc:Ignorable="w14 w15 w16se wp14">
   <w:body>
     <w:p>
       <w:pPr>
-        <w:pStyle w:val="NoSpacing"/>
+        <w:pStyle w:val="SemEspaamento"/>
         <w:spacing w:line="360" w:lineRule="auto"/>
         <w:jc w:val="center"/>
         <w:rPr>
@@ -75,7 +75,7 @@
     </w:p>
     <w:p>
       <w:pPr>
-        <w:pStyle w:val="NoSpacing"/>
+        <w:pStyle w:val="SemEspaamento"/>
         <w:spacing w:line="360" w:lineRule="auto"/>
         <w:jc w:val="center"/>
         <w:rPr>
@@ -87,7 +87,7 @@
     </w:p>
     <w:p>
       <w:pPr>
-        <w:pStyle w:val="NoSpacing"/>
+        <w:pStyle w:val="SemEspaamento"/>
         <w:spacing w:line="360" w:lineRule="auto"/>
         <w:jc w:val="center"/>
         <w:rPr>
@@ -107,7 +107,7 @@
     </w:p>
     <w:p>
       <w:pPr>
-        <w:pStyle w:val="NoSpacing"/>
+        <w:pStyle w:val="SemEspaamento"/>
         <w:spacing w:line="360" w:lineRule="auto"/>
         <w:jc w:val="center"/>
         <w:rPr>
@@ -127,7 +127,7 @@
     </w:p>
     <w:p>
       <w:pPr>
-        <w:pStyle w:val="NoSpacing"/>
+        <w:pStyle w:val="SemEspaamento"/>
         <w:spacing w:line="360" w:lineRule="auto"/>
         <w:jc w:val="center"/>
         <w:rPr>
@@ -478,7 +478,7 @@
     </w:p>
     <w:p>
       <w:pPr>
-        <w:pStyle w:val="Title"/>
+        <w:pStyle w:val="Ttulo"/>
       </w:pPr>
       <w:r>
         <w:lastRenderedPageBreak/>
@@ -509,7 +509,7 @@
       <w:sdtContent>
         <w:p>
           <w:pPr>
-            <w:pStyle w:val="TOCHeading"/>
+            <w:pStyle w:val="Cabealhodondice"/>
           </w:pPr>
           <w:r>
             <w:t>Conteúdo</w:t>
@@ -517,7 +517,7 @@
         </w:p>
         <w:p>
           <w:pPr>
-            <w:pStyle w:val="TOC1"/>
+            <w:pStyle w:val="ndice1"/>
             <w:tabs>
               <w:tab w:val="right" w:leader="dot" w:pos="8494"/>
             </w:tabs>
@@ -536,67 +536,114 @@
           <w:r>
             <w:fldChar w:fldCharType="separate"/>
           </w:r>
-          <w:hyperlink w:anchor="_Toc477166449" w:history="1">
-            <w:r>
-              <w:rPr>
-                <w:rStyle w:val="Hyperlink"/>
-                <w:noProof/>
-              </w:rPr>
-              <w:t>Introdução</w:t>
-            </w:r>
-            <w:r>
-              <w:rPr>
-                <w:noProof/>
-                <w:webHidden/>
-              </w:rPr>
-              <w:tab/>
-            </w:r>
-            <w:r>
-              <w:rPr>
-                <w:noProof/>
-                <w:webHidden/>
-              </w:rPr>
-              <w:fldChar w:fldCharType="begin"/>
-            </w:r>
-            <w:r>
-              <w:rPr>
-                <w:noProof/>
-                <w:webHidden/>
-              </w:rPr>
-              <w:instrText xml:space="preserve"> PAGEREF _Toc477166449 \h </w:instrText>
-            </w:r>
-            <w:r>
-              <w:rPr>
-                <w:noProof/>
-                <w:webHidden/>
-              </w:rPr>
-            </w:r>
-            <w:r>
-              <w:rPr>
-                <w:noProof/>
-                <w:webHidden/>
-              </w:rPr>
-              <w:fldChar w:fldCharType="separate"/>
-            </w:r>
-            <w:r>
-              <w:rPr>
-                <w:noProof/>
-                <w:webHidden/>
-              </w:rPr>
-              <w:t>3</w:t>
-            </w:r>
-            <w:r>
-              <w:rPr>
-                <w:noProof/>
-                <w:webHidden/>
-              </w:rPr>
-              <w:fldChar w:fldCharType="end"/>
-            </w:r>
-          </w:hyperlink>
+          <w:bookmarkStart w:id="1" w:name="_GoBack"/>
+          <w:bookmarkEnd w:id="1"/>
+          <w:r>
+            <w:rPr>
+              <w:rStyle w:val="Hiperligao"/>
+              <w:noProof/>
+            </w:rPr>
+            <w:fldChar w:fldCharType="begin"/>
+          </w:r>
+          <w:r>
+            <w:rPr>
+              <w:rStyle w:val="Hiperligao"/>
+              <w:noProof/>
+            </w:rPr>
+            <w:instrText xml:space="preserve"> </w:instrText>
+          </w:r>
+          <w:r>
+            <w:rPr>
+              <w:noProof/>
+            </w:rPr>
+            <w:instrText>HYPERLINK \l "_Toc477193893"</w:instrText>
+          </w:r>
+          <w:r>
+            <w:rPr>
+              <w:rStyle w:val="Hiperligao"/>
+              <w:noProof/>
+            </w:rPr>
+            <w:instrText xml:space="preserve"> </w:instrText>
+          </w:r>
+          <w:r>
+            <w:rPr>
+              <w:rStyle w:val="Hiperligao"/>
+              <w:noProof/>
+            </w:rPr>
+          </w:r>
+          <w:r>
+            <w:rPr>
+              <w:rStyle w:val="Hiperligao"/>
+              <w:noProof/>
+            </w:rPr>
+            <w:fldChar w:fldCharType="separate"/>
+          </w:r>
+          <w:r>
+            <w:rPr>
+              <w:rStyle w:val="Hiperligao"/>
+              <w:noProof/>
+            </w:rPr>
+            <w:t>Introdução</w:t>
+          </w:r>
+          <w:r>
+            <w:rPr>
+              <w:noProof/>
+              <w:webHidden/>
+            </w:rPr>
+            <w:tab/>
+          </w:r>
+          <w:r>
+            <w:rPr>
+              <w:noProof/>
+              <w:webHidden/>
+            </w:rPr>
+            <w:fldChar w:fldCharType="begin"/>
+          </w:r>
+          <w:r>
+            <w:rPr>
+              <w:noProof/>
+              <w:webHidden/>
+            </w:rPr>
+            <w:instrText xml:space="preserve"> PAGEREF _Toc477193893 \h </w:instrText>
+          </w:r>
+          <w:r>
+            <w:rPr>
+              <w:noProof/>
+              <w:webHidden/>
+            </w:rPr>
+          </w:r>
+          <w:r>
+            <w:rPr>
+              <w:noProof/>
+              <w:webHidden/>
+            </w:rPr>
+            <w:fldChar w:fldCharType="separate"/>
+          </w:r>
+          <w:r>
+            <w:rPr>
+              <w:noProof/>
+              <w:webHidden/>
+            </w:rPr>
+            <w:t>3</w:t>
+          </w:r>
+          <w:r>
+            <w:rPr>
+              <w:noProof/>
+              <w:webHidden/>
+            </w:rPr>
+            <w:fldChar w:fldCharType="end"/>
+          </w:r>
+          <w:r>
+            <w:rPr>
+              <w:rStyle w:val="Hiperligao"/>
+              <w:noProof/>
+            </w:rPr>
+            <w:fldChar w:fldCharType="end"/>
+          </w:r>
         </w:p>
         <w:p>
           <w:pPr>
-            <w:pStyle w:val="TOC1"/>
+            <w:pStyle w:val="ndice1"/>
             <w:tabs>
               <w:tab w:val="right" w:leader="dot" w:pos="8494"/>
             </w:tabs>
@@ -606,13 +653,13 @@
               <w:lang w:eastAsia="pt-PT"/>
             </w:rPr>
           </w:pPr>
-          <w:hyperlink w:anchor="_Toc477166450" w:history="1">
-            <w:r>
-              <w:rPr>
-                <w:rStyle w:val="Hyperlink"/>
-                <w:noProof/>
-              </w:rPr>
-              <w:t>Instalação</w:t>
+          <w:hyperlink w:anchor="_Toc477193894" w:history="1">
+            <w:r>
+              <w:rPr>
+                <w:rStyle w:val="Hiperligao"/>
+                <w:noProof/>
+              </w:rPr>
+              <w:t>Controlos</w:t>
             </w:r>
             <w:r>
               <w:rPr>
@@ -633,7 +680,7 @@
                 <w:noProof/>
                 <w:webHidden/>
               </w:rPr>
-              <w:instrText xml:space="preserve"> PAGEREF _Toc477166450 \h </w:instrText>
+              <w:instrText xml:space="preserve"> PAGEREF _Toc477193894 \h </w:instrText>
             </w:r>
             <w:r>
               <w:rPr>
@@ -666,7 +713,7 @@
         </w:p>
         <w:p>
           <w:pPr>
-            <w:pStyle w:val="TOC1"/>
+            <w:pStyle w:val="ndice1"/>
             <w:tabs>
               <w:tab w:val="right" w:leader="dot" w:pos="8494"/>
             </w:tabs>
@@ -676,10 +723,10 @@
               <w:lang w:eastAsia="pt-PT"/>
             </w:rPr>
           </w:pPr>
-          <w:hyperlink w:anchor="_Toc477166451" w:history="1">
-            <w:r>
-              <w:rPr>
-                <w:rStyle w:val="Hyperlink"/>
+          <w:hyperlink w:anchor="_Toc477193895" w:history="1">
+            <w:r>
+              <w:rPr>
+                <w:rStyle w:val="Hiperligao"/>
                 <w:noProof/>
               </w:rPr>
               <w:t>Objetivo</w:t>
@@ -703,7 +750,7 @@
                 <w:noProof/>
                 <w:webHidden/>
               </w:rPr>
-              <w:instrText xml:space="preserve"> PAGEREF _Toc477166451 \h </w:instrText>
+              <w:instrText xml:space="preserve"> PAGEREF _Toc477193895 \h </w:instrText>
             </w:r>
             <w:r>
               <w:rPr>
@@ -723,7 +770,7 @@
                 <w:noProof/>
                 <w:webHidden/>
               </w:rPr>
-              <w:t>3</w:t>
+              <w:t>4</w:t>
             </w:r>
             <w:r>
               <w:rPr>
@@ -736,7 +783,7 @@
         </w:p>
         <w:p>
           <w:pPr>
-            <w:pStyle w:val="TOC1"/>
+            <w:pStyle w:val="ndice1"/>
             <w:tabs>
               <w:tab w:val="right" w:leader="dot" w:pos="8494"/>
             </w:tabs>
@@ -746,13 +793,13 @@
               <w:lang w:eastAsia="pt-PT"/>
             </w:rPr>
           </w:pPr>
-          <w:hyperlink w:anchor="_Toc477166452" w:history="1">
-            <w:r>
-              <w:rPr>
-                <w:rStyle w:val="Hyperlink"/>
-                <w:noProof/>
-              </w:rPr>
-              <w:t>Controlos</w:t>
+          <w:hyperlink w:anchor="_Toc477193896" w:history="1">
+            <w:r>
+              <w:rPr>
+                <w:rStyle w:val="Hiperligao"/>
+                <w:noProof/>
+              </w:rPr>
+              <w:t>Instalação</w:t>
             </w:r>
             <w:r>
               <w:rPr>
@@ -773,7 +820,7 @@
                 <w:noProof/>
                 <w:webHidden/>
               </w:rPr>
-              <w:instrText xml:space="preserve"> PAGEREF _Toc477166452 \h </w:instrText>
+              <w:instrText xml:space="preserve"> PAGEREF _Toc477193896 \h </w:instrText>
             </w:r>
             <w:r>
               <w:rPr>
@@ -793,7 +840,7 @@
                 <w:noProof/>
                 <w:webHidden/>
               </w:rPr>
-              <w:t>3</w:t>
+              <w:t>5</w:t>
             </w:r>
             <w:r>
               <w:rPr>
@@ -806,7 +853,7 @@
         </w:p>
         <w:p>
           <w:pPr>
-            <w:pStyle w:val="TOC1"/>
+            <w:pStyle w:val="ndice1"/>
             <w:tabs>
               <w:tab w:val="right" w:leader="dot" w:pos="8494"/>
             </w:tabs>
@@ -816,10 +863,10 @@
               <w:lang w:eastAsia="pt-PT"/>
             </w:rPr>
           </w:pPr>
-          <w:hyperlink w:anchor="_Toc477166453" w:history="1">
-            <w:r>
-              <w:rPr>
-                <w:rStyle w:val="Hyperlink"/>
+          <w:hyperlink w:anchor="_Toc477193897" w:history="1">
+            <w:r>
+              <w:rPr>
+                <w:rStyle w:val="Hiperligao"/>
                 <w:noProof/>
               </w:rPr>
               <w:t>Assets</w:t>
@@ -843,7 +890,7 @@
                 <w:noProof/>
                 <w:webHidden/>
               </w:rPr>
-              <w:instrText xml:space="preserve"> PAGEREF _Toc477166453 \h </w:instrText>
+              <w:instrText xml:space="preserve"> PAGEREF _Toc477193897 \h </w:instrText>
             </w:r>
             <w:r>
               <w:rPr>
@@ -863,7 +910,7 @@
                 <w:noProof/>
                 <w:webHidden/>
               </w:rPr>
-              <w:t>4</w:t>
+              <w:t>5</w:t>
             </w:r>
             <w:r>
               <w:rPr>
@@ -876,7 +923,7 @@
         </w:p>
         <w:p>
           <w:pPr>
-            <w:pStyle w:val="TOC1"/>
+            <w:pStyle w:val="ndice1"/>
             <w:tabs>
               <w:tab w:val="right" w:leader="dot" w:pos="8494"/>
             </w:tabs>
@@ -886,10 +933,10 @@
               <w:lang w:eastAsia="pt-PT"/>
             </w:rPr>
           </w:pPr>
-          <w:hyperlink w:anchor="_Toc477166454" w:history="1">
-            <w:r>
-              <w:rPr>
-                <w:rStyle w:val="Hyperlink"/>
+          <w:hyperlink w:anchor="_Toc477193898" w:history="1">
+            <w:r>
+              <w:rPr>
+                <w:rStyle w:val="Hiperligao"/>
                 <w:noProof/>
               </w:rPr>
               <w:t>Software</w:t>
@@ -913,7 +960,7 @@
                 <w:noProof/>
                 <w:webHidden/>
               </w:rPr>
-              <w:instrText xml:space="preserve"> PAGEREF _Toc477166454 \h </w:instrText>
+              <w:instrText xml:space="preserve"> PAGEREF _Toc477193898 \h </w:instrText>
             </w:r>
             <w:r>
               <w:rPr>
@@ -933,7 +980,147 @@
                 <w:noProof/>
                 <w:webHidden/>
               </w:rPr>
-              <w:t>4</w:t>
+              <w:t>5</w:t>
+            </w:r>
+            <w:r>
+              <w:rPr>
+                <w:noProof/>
+                <w:webHidden/>
+              </w:rPr>
+              <w:fldChar w:fldCharType="end"/>
+            </w:r>
+          </w:hyperlink>
+        </w:p>
+        <w:p>
+          <w:pPr>
+            <w:pStyle w:val="ndice1"/>
+            <w:tabs>
+              <w:tab w:val="right" w:leader="dot" w:pos="8494"/>
+            </w:tabs>
+            <w:rPr>
+              <w:rFonts w:eastAsiaTheme="minorEastAsia"/>
+              <w:noProof/>
+              <w:lang w:eastAsia="pt-PT"/>
+            </w:rPr>
+          </w:pPr>
+          <w:hyperlink w:anchor="_Toc477193899" w:history="1">
+            <w:r>
+              <w:rPr>
+                <w:rStyle w:val="Hiperligao"/>
+                <w:noProof/>
+              </w:rPr>
+              <w:t>Versão WebGL</w:t>
+            </w:r>
+            <w:r>
+              <w:rPr>
+                <w:noProof/>
+                <w:webHidden/>
+              </w:rPr>
+              <w:tab/>
+            </w:r>
+            <w:r>
+              <w:rPr>
+                <w:noProof/>
+                <w:webHidden/>
+              </w:rPr>
+              <w:fldChar w:fldCharType="begin"/>
+            </w:r>
+            <w:r>
+              <w:rPr>
+                <w:noProof/>
+                <w:webHidden/>
+              </w:rPr>
+              <w:instrText xml:space="preserve"> PAGEREF _Toc477193899 \h </w:instrText>
+            </w:r>
+            <w:r>
+              <w:rPr>
+                <w:noProof/>
+                <w:webHidden/>
+              </w:rPr>
+            </w:r>
+            <w:r>
+              <w:rPr>
+                <w:noProof/>
+                <w:webHidden/>
+              </w:rPr>
+              <w:fldChar w:fldCharType="separate"/>
+            </w:r>
+            <w:r>
+              <w:rPr>
+                <w:noProof/>
+                <w:webHidden/>
+              </w:rPr>
+              <w:t>5</w:t>
+            </w:r>
+            <w:r>
+              <w:rPr>
+                <w:noProof/>
+                <w:webHidden/>
+              </w:rPr>
+              <w:fldChar w:fldCharType="end"/>
+            </w:r>
+          </w:hyperlink>
+        </w:p>
+        <w:p>
+          <w:pPr>
+            <w:pStyle w:val="ndice1"/>
+            <w:tabs>
+              <w:tab w:val="right" w:leader="dot" w:pos="8494"/>
+            </w:tabs>
+            <w:rPr>
+              <w:rFonts w:eastAsiaTheme="minorEastAsia"/>
+              <w:noProof/>
+              <w:lang w:eastAsia="pt-PT"/>
+            </w:rPr>
+          </w:pPr>
+          <w:hyperlink w:anchor="_Toc477193900" w:history="1">
+            <w:r>
+              <w:rPr>
+                <w:rStyle w:val="Hiperligao"/>
+                <w:noProof/>
+              </w:rPr>
+              <w:t>Recursos</w:t>
+            </w:r>
+            <w:r>
+              <w:rPr>
+                <w:noProof/>
+                <w:webHidden/>
+              </w:rPr>
+              <w:tab/>
+            </w:r>
+            <w:r>
+              <w:rPr>
+                <w:noProof/>
+                <w:webHidden/>
+              </w:rPr>
+              <w:fldChar w:fldCharType="begin"/>
+            </w:r>
+            <w:r>
+              <w:rPr>
+                <w:noProof/>
+                <w:webHidden/>
+              </w:rPr>
+              <w:instrText xml:space="preserve"> PAGEREF _Toc477193900 \h </w:instrText>
+            </w:r>
+            <w:r>
+              <w:rPr>
+                <w:noProof/>
+                <w:webHidden/>
+              </w:rPr>
+            </w:r>
+            <w:r>
+              <w:rPr>
+                <w:noProof/>
+                <w:webHidden/>
+              </w:rPr>
+              <w:fldChar w:fldCharType="separate"/>
+            </w:r>
+            <w:r>
+              <w:rPr>
+                <w:noProof/>
+                <w:webHidden/>
+              </w:rPr>
+              <w:t>5</w:t>
             </w:r>
             <w:r>
               <w:rPr>
@@ -957,7 +1144,7 @@
     </w:sdt>
     <w:p>
       <w:pPr>
-        <w:pStyle w:val="Title"/>
+        <w:pStyle w:val="Ttulo"/>
         <w:rPr>
           <w:color w:val="2F5496" w:themeColor="accent1" w:themeShade="BF"/>
           <w:sz w:val="32"/>
@@ -970,18 +1157,18 @@
     </w:p>
     <w:p>
       <w:pPr>
-        <w:pStyle w:val="Heading1"/>
-      </w:pPr>
-      <w:bookmarkStart w:id="1" w:name="_Toc477166449"/>
+        <w:pStyle w:val="Ttulo1"/>
+      </w:pPr>
+      <w:bookmarkStart w:id="2" w:name="_Toc477193893"/>
       <w:r>
         <w:lastRenderedPageBreak/>
         <w:t>Introdução</w:t>
       </w:r>
-      <w:bookmarkEnd w:id="1"/>
-    </w:p>
-    <w:p>
-      <w:pPr>
-        <w:pStyle w:val="NoSpacing"/>
+      <w:bookmarkEnd w:id="2"/>
+    </w:p>
+    <w:p>
+      <w:pPr>
+        <w:pStyle w:val="SemEspaamento"/>
         <w:spacing w:line="360" w:lineRule="auto"/>
         <w:ind w:firstLine="708"/>
         <w:jc w:val="both"/>
@@ -992,7 +1179,7 @@
     </w:p>
     <w:p>
       <w:pPr>
-        <w:pStyle w:val="NoSpacing"/>
+        <w:pStyle w:val="SemEspaamento"/>
         <w:spacing w:line="360" w:lineRule="auto"/>
         <w:ind w:firstLine="708"/>
         <w:jc w:val="both"/>
@@ -1009,7 +1196,7 @@
     </w:p>
     <w:p>
       <w:pPr>
-        <w:pStyle w:val="NoSpacing"/>
+        <w:pStyle w:val="SemEspaamento"/>
         <w:spacing w:line="360" w:lineRule="auto"/>
         <w:ind w:firstLine="708"/>
         <w:jc w:val="both"/>
@@ -1023,13 +1210,31 @@
         </w:rPr>
         <w:t xml:space="preserve">Este trabalho visa desenvolver um jogo do género </w:t>
       </w:r>
+      <w:proofErr w:type="spellStart"/>
       <w:r>
         <w:rPr>
           <w:rFonts w:ascii="Arial" w:hAnsi="Arial" w:cs="Arial"/>
           <w:i/>
         </w:rPr>
-        <w:t>Endless Runner</w:t>
-      </w:r>
+        <w:t>Endless</w:t>
+      </w:r>
+      <w:proofErr w:type="spellEnd"/>
+      <w:r>
+        <w:rPr>
+          <w:rFonts w:ascii="Arial" w:hAnsi="Arial" w:cs="Arial"/>
+          <w:i/>
+        </w:rPr>
+        <w:t xml:space="preserve"> </w:t>
+      </w:r>
+      <w:proofErr w:type="spellStart"/>
+      <w:r>
+        <w:rPr>
+          <w:rFonts w:ascii="Arial" w:hAnsi="Arial" w:cs="Arial"/>
+          <w:i/>
+        </w:rPr>
+        <w:t>Runner</w:t>
+      </w:r>
+      <w:proofErr w:type="spellEnd"/>
       <w:r>
         <w:rPr>
           <w:rFonts w:ascii="Arial" w:hAnsi="Arial" w:cs="Arial"/>
@@ -1039,7 +1244,7 @@
     </w:p>
     <w:p>
       <w:pPr>
-        <w:pStyle w:val="NoSpacing"/>
+        <w:pStyle w:val="SemEspaamento"/>
         <w:spacing w:line="360" w:lineRule="auto"/>
         <w:ind w:firstLine="708"/>
         <w:jc w:val="both"/>
@@ -1068,7 +1273,7 @@
     </w:p>
     <w:p>
       <w:pPr>
-        <w:pStyle w:val="NoSpacing"/>
+        <w:pStyle w:val="SemEspaamento"/>
         <w:spacing w:line="360" w:lineRule="auto"/>
         <w:ind w:firstLine="708"/>
         <w:jc w:val="both"/>
@@ -1082,6 +1287,7 @@
         </w:rPr>
         <w:t xml:space="preserve">O trabalho foi desenvolvido utilizando o motor de jogo </w:t>
       </w:r>
+      <w:proofErr w:type="spellStart"/>
       <w:r>
         <w:rPr>
           <w:rFonts w:ascii="Arial" w:hAnsi="Arial" w:cs="Arial"/>
@@ -1089,50 +1295,81 @@
         </w:rPr>
         <w:t>Unity</w:t>
       </w:r>
-      <w:r>
-        <w:rPr>
-          <w:rFonts w:ascii="Arial" w:hAnsi="Arial" w:cs="Arial"/>
-        </w:rPr>
-        <w:t xml:space="preserve"> com o apoio do Visual Studio 2015 Community.</w:t>
-      </w:r>
-      <w:r>
-        <w:rPr>
-          <w:rFonts w:ascii="Arial" w:hAnsi="Arial" w:cs="Arial"/>
-        </w:rPr>
-        <w:t>e MonoDevelop.</w:t>
-      </w:r>
-      <w:bookmarkStart w:id="2" w:name="_Toc477166451"/>
-    </w:p>
-    <w:p>
-      <w:pPr>
-        <w:pStyle w:val="NoSpacing"/>
-        <w:spacing w:line="360" w:lineRule="auto"/>
-        <w:ind w:firstLine="708"/>
+      <w:proofErr w:type="spellEnd"/>
+      <w:r>
+        <w:rPr>
+          <w:rFonts w:ascii="Arial" w:hAnsi="Arial" w:cs="Arial"/>
+        </w:rPr>
+        <w:t xml:space="preserve"> com o apoio do Visual </w:t>
+      </w:r>
+      <w:proofErr w:type="spellStart"/>
+      <w:r>
+        <w:rPr>
+          <w:rFonts w:ascii="Arial" w:hAnsi="Arial" w:cs="Arial"/>
+        </w:rPr>
+        <w:t>Studio</w:t>
+      </w:r>
+      <w:proofErr w:type="spellEnd"/>
+      <w:r>
+        <w:rPr>
+          <w:rFonts w:ascii="Arial" w:hAnsi="Arial" w:cs="Arial"/>
+        </w:rPr>
+        <w:t xml:space="preserve"> 2015 </w:t>
+      </w:r>
+      <w:proofErr w:type="spellStart"/>
+      <w:r>
+        <w:rPr>
+          <w:rFonts w:ascii="Arial" w:hAnsi="Arial" w:cs="Arial"/>
+        </w:rPr>
+        <w:t>Community.</w:t>
+      </w:r>
+      <w:r>
+        <w:rPr>
+          <w:rFonts w:ascii="Arial" w:hAnsi="Arial" w:cs="Arial"/>
+        </w:rPr>
+        <w:t>e</w:t>
+      </w:r>
+      <w:proofErr w:type="spellEnd"/>
+      <w:r>
+        <w:rPr>
+          <w:rFonts w:ascii="Arial" w:hAnsi="Arial" w:cs="Arial"/>
+        </w:rPr>
+        <w:t xml:space="preserve"> </w:t>
+      </w:r>
+      <w:proofErr w:type="spellStart"/>
+      <w:r>
+        <w:rPr>
+          <w:rFonts w:ascii="Arial" w:hAnsi="Arial" w:cs="Arial"/>
+        </w:rPr>
+        <w:t>MonoDevelop</w:t>
+      </w:r>
+      <w:proofErr w:type="spellEnd"/>
+      <w:r>
+        <w:rPr>
+          <w:rFonts w:ascii="Arial" w:hAnsi="Arial" w:cs="Arial"/>
+        </w:rPr>
+        <w:t>.</w:t>
+      </w:r>
+    </w:p>
+    <w:p>
+      <w:pPr>
+        <w:pStyle w:val="Ttulo1"/>
+      </w:pPr>
+      <w:bookmarkStart w:id="3" w:name="_Toc477193894"/>
+      <w:r>
+        <w:t>Controlos</w:t>
+      </w:r>
+      <w:bookmarkEnd w:id="3"/>
+    </w:p>
+    <w:p/>
+    <w:p>
+      <w:pPr>
+        <w:spacing w:line="360" w:lineRule="auto"/>
         <w:jc w:val="both"/>
         <w:rPr>
           <w:rFonts w:ascii="Arial" w:hAnsi="Arial" w:cs="Arial"/>
         </w:rPr>
       </w:pPr>
-    </w:p>
-    <w:p>
-      <w:pPr>
-        <w:pStyle w:val="Heading1"/>
-      </w:pPr>
-      <w:bookmarkStart w:id="3" w:name="_Toc477166452"/>
-      <w:r>
-        <w:t>Controlos</w:t>
-      </w:r>
-      <w:bookmarkEnd w:id="3"/>
-    </w:p>
-    <w:p/>
-    <w:p>
-      <w:pPr>
-        <w:spacing w:line="360" w:lineRule="auto"/>
-        <w:jc w:val="both"/>
-        <w:rPr>
-          <w:rFonts w:ascii="Arial" w:hAnsi="Arial" w:cs="Arial"/>
-        </w:rPr>
-      </w:pPr>
       <w:r>
         <w:rPr>
           <w:rFonts w:ascii="Arial" w:hAnsi="Arial" w:cs="Arial"/>
@@ -1142,7 +1379,7 @@
     </w:p>
     <w:p>
       <w:pPr>
-        <w:pStyle w:val="ListParagraph"/>
+        <w:pStyle w:val="PargrafodaLista"/>
         <w:numPr>
           <w:ilvl w:val="0"/>
           <w:numId w:val="2"/>
@@ -1226,7 +1463,7 @@
     </w:p>
     <w:p>
       <w:pPr>
-        <w:pStyle w:val="ListParagraph"/>
+        <w:pStyle w:val="PargrafodaLista"/>
         <w:numPr>
           <w:ilvl w:val="0"/>
           <w:numId w:val="2"/>
@@ -1246,7 +1483,7 @@
     </w:p>
     <w:p>
       <w:pPr>
-        <w:pStyle w:val="NoSpacing"/>
+        <w:pStyle w:val="SemEspaamento"/>
         <w:spacing w:line="360" w:lineRule="auto"/>
         <w:jc w:val="center"/>
         <w:rPr>
@@ -1312,7 +1549,7 @@
     </w:p>
     <w:p>
       <w:pPr>
-        <w:pStyle w:val="NoSpacing"/>
+        <w:pStyle w:val="SemEspaamento"/>
         <w:spacing w:line="360" w:lineRule="auto"/>
         <w:ind w:firstLine="708"/>
         <w:jc w:val="both"/>
@@ -1326,17 +1563,18 @@
     </w:p>
     <w:p>
       <w:pPr>
-        <w:pStyle w:val="Heading1"/>
-      </w:pPr>
+        <w:pStyle w:val="Ttulo1"/>
+      </w:pPr>
+      <w:bookmarkStart w:id="4" w:name="_Toc477193895"/>
       <w:r>
         <w:lastRenderedPageBreak/>
         <w:t>Objetivo</w:t>
       </w:r>
-      <w:bookmarkEnd w:id="2"/>
-    </w:p>
-    <w:p>
-      <w:pPr>
-        <w:pStyle w:val="NoSpacing"/>
+      <w:bookmarkEnd w:id="4"/>
+    </w:p>
+    <w:p>
+      <w:pPr>
+        <w:pStyle w:val="SemEspaamento"/>
         <w:spacing w:line="360" w:lineRule="auto"/>
         <w:jc w:val="both"/>
         <w:rPr>
@@ -1348,7 +1586,7 @@
     </w:p>
     <w:p>
       <w:pPr>
-        <w:pStyle w:val="NoSpacing"/>
+        <w:pStyle w:val="SemEspaamento"/>
         <w:spacing w:line="360" w:lineRule="auto"/>
         <w:ind w:firstLine="708"/>
         <w:jc w:val="both"/>
@@ -1389,7 +1627,7 @@
     </w:p>
     <w:p>
       <w:pPr>
-        <w:pStyle w:val="NoSpacing"/>
+        <w:pStyle w:val="SemEspaamento"/>
         <w:spacing w:line="360" w:lineRule="auto"/>
         <w:ind w:firstLine="708"/>
         <w:jc w:val="both"/>
@@ -1400,7 +1638,7 @@
     </w:p>
     <w:p>
       <w:pPr>
-        <w:pStyle w:val="NoSpacing"/>
+        <w:pStyle w:val="SemEspaamento"/>
         <w:spacing w:line="360" w:lineRule="auto"/>
         <w:ind w:firstLine="708"/>
         <w:jc w:val="center"/>
@@ -1466,7 +1704,7 @@
     </w:p>
     <w:p>
       <w:pPr>
-        <w:pStyle w:val="NoSpacing"/>
+        <w:pStyle w:val="SemEspaamento"/>
         <w:spacing w:line="360" w:lineRule="auto"/>
         <w:ind w:firstLine="708"/>
         <w:jc w:val="center"/>
@@ -1479,18 +1717,32 @@
           <w:rFonts w:ascii="Arial" w:hAnsi="Arial" w:cs="Arial"/>
           <w:i/>
         </w:rPr>
+        <w:t xml:space="preserve">Fig1. </w:t>
+      </w:r>
+      <w:r>
+        <w:rPr>
+          <w:rFonts w:ascii="Arial" w:hAnsi="Arial" w:cs="Arial"/>
+          <w:i/>
+        </w:rPr>
         <w:t>ECT</w:t>
       </w:r>
       <w:r>
         <w:rPr>
           <w:rFonts w:ascii="Arial" w:hAnsi="Arial" w:cs="Arial"/>
-        </w:rPr>
-        <w:t>: colecionável</w:t>
-      </w:r>
-    </w:p>
-    <w:p>
-      <w:pPr>
-        <w:pStyle w:val="NoSpacing"/>
+          <w:i/>
+        </w:rPr>
+        <w:t>S</w:t>
+      </w:r>
+      <w:r>
+        <w:rPr>
+          <w:rFonts w:ascii="Arial" w:hAnsi="Arial" w:cs="Arial"/>
+        </w:rPr>
+        <w:t xml:space="preserve"> colecionável</w:t>
+      </w:r>
+    </w:p>
+    <w:p>
+      <w:pPr>
+        <w:pStyle w:val="SemEspaamento"/>
         <w:spacing w:line="360" w:lineRule="auto"/>
         <w:rPr>
           <w:rFonts w:ascii="Arial" w:hAnsi="Arial" w:cs="Arial"/>
@@ -1501,7 +1753,34 @@
           <w:rFonts w:ascii="Arial" w:hAnsi="Arial" w:cs="Arial"/>
         </w:rPr>
         <w:tab/>
-        <w:t xml:space="preserve">No corredor encontram-se outros objetos, no entanto. Portas, </w:t>
+      </w:r>
+    </w:p>
+    <w:p>
+      <w:pPr>
+        <w:pStyle w:val="SemEspaamento"/>
+        <w:spacing w:line="360" w:lineRule="auto"/>
+        <w:ind w:firstLine="708"/>
+        <w:rPr>
+          <w:rFonts w:ascii="Arial" w:hAnsi="Arial" w:cs="Arial"/>
+        </w:rPr>
+      </w:pPr>
+      <w:r>
+        <w:rPr>
+          <w:rFonts w:ascii="Arial" w:hAnsi="Arial" w:cs="Arial"/>
+        </w:rPr>
+        <w:t>No corredor encontr</w:t>
+      </w:r>
+      <w:r>
+        <w:rPr>
+          <w:rFonts w:ascii="Arial" w:hAnsi="Arial" w:cs="Arial"/>
+        </w:rPr>
+        <w:t>am-se outros objetos, tais como</w:t>
+      </w:r>
+      <w:r>
+        <w:rPr>
+          <w:rFonts w:ascii="Arial" w:hAnsi="Arial" w:cs="Arial"/>
+        </w:rPr>
+        <w:t xml:space="preserve"> Portas, </w:t>
       </w:r>
       <w:r>
         <w:rPr>
@@ -1525,21 +1804,27 @@
         <w:rPr>
           <w:rFonts w:ascii="Arial" w:hAnsi="Arial" w:cs="Arial"/>
         </w:rPr>
-        <w:t xml:space="preserve"> Colidir com um significa final do jogo.</w:t>
-      </w:r>
-    </w:p>
-    <w:p>
-      <w:pPr>
-        <w:pStyle w:val="NoSpacing"/>
-        <w:spacing w:line="360" w:lineRule="auto"/>
-        <w:rPr>
-          <w:rFonts w:ascii="Arial" w:hAnsi="Arial" w:cs="Arial"/>
-        </w:rPr>
-      </w:pPr>
-    </w:p>
-    <w:p>
-      <w:pPr>
-        <w:pStyle w:val="NoSpacing"/>
+        <w:t xml:space="preserve"> Colidir com um significa perder </w:t>
+      </w:r>
+      <w:r>
+        <w:rPr>
+          <w:rFonts w:ascii="Arial" w:hAnsi="Arial" w:cs="Arial"/>
+        </w:rPr>
+        <w:t>o jogo.</w:t>
+      </w:r>
+    </w:p>
+    <w:p>
+      <w:pPr>
+        <w:pStyle w:val="SemEspaamento"/>
+        <w:spacing w:line="360" w:lineRule="auto"/>
+        <w:rPr>
+          <w:rFonts w:ascii="Arial" w:hAnsi="Arial" w:cs="Arial"/>
+        </w:rPr>
+      </w:pPr>
+    </w:p>
+    <w:p>
+      <w:pPr>
+        <w:pStyle w:val="SemEspaamento"/>
         <w:spacing w:line="360" w:lineRule="auto"/>
         <w:rPr>
           <w:rFonts w:ascii="Arial" w:hAnsi="Arial" w:cs="Arial"/>
@@ -1716,28 +2001,101 @@
     </w:p>
     <w:p>
       <w:pPr>
-        <w:pStyle w:val="NoSpacing"/>
-        <w:spacing w:line="360" w:lineRule="auto"/>
-        <w:rPr>
-          <w:rFonts w:ascii="Arial" w:hAnsi="Arial" w:cs="Arial"/>
-        </w:rPr>
-      </w:pPr>
-    </w:p>
-    <w:p>
-      <w:pPr>
-        <w:pStyle w:val="NoSpacing"/>
-        <w:spacing w:line="360" w:lineRule="auto"/>
+        <w:pStyle w:val="SemEspaamento"/>
+        <w:spacing w:line="360" w:lineRule="auto"/>
+        <w:ind w:firstLine="708"/>
+        <w:rPr>
+          <w:rFonts w:ascii="Arial" w:hAnsi="Arial" w:cs="Arial"/>
+          <w:i/>
+        </w:rPr>
+      </w:pPr>
+      <w:r>
+        <w:rPr>
+          <w:rFonts w:ascii="Arial" w:hAnsi="Arial" w:cs="Arial"/>
+          <w:i/>
+        </w:rPr>
+        <w:t>Fig2. Porta</w:t>
+      </w:r>
+      <w:r>
+        <w:rPr>
+          <w:rFonts w:ascii="Arial" w:hAnsi="Arial" w:cs="Arial"/>
+          <w:i/>
+        </w:rPr>
+        <w:tab/>
+      </w:r>
+      <w:r>
+        <w:rPr>
+          <w:rFonts w:ascii="Arial" w:hAnsi="Arial" w:cs="Arial"/>
+          <w:i/>
+        </w:rPr>
+        <w:tab/>
+      </w:r>
+      <w:r>
+        <w:rPr>
+          <w:rFonts w:ascii="Arial" w:hAnsi="Arial" w:cs="Arial"/>
+          <w:i/>
+        </w:rPr>
+        <w:tab/>
+        <w:t>Fig3. Coluna</w:t>
+      </w:r>
+      <w:r>
+        <w:rPr>
+          <w:rFonts w:ascii="Arial" w:hAnsi="Arial" w:cs="Arial"/>
+          <w:i/>
+        </w:rPr>
+        <w:tab/>
+      </w:r>
+      <w:r>
+        <w:rPr>
+          <w:rFonts w:ascii="Arial" w:hAnsi="Arial" w:cs="Arial"/>
+          <w:i/>
+        </w:rPr>
+        <w:tab/>
+      </w:r>
+      <w:r>
+        <w:rPr>
+          <w:rFonts w:ascii="Arial" w:hAnsi="Arial" w:cs="Arial"/>
+          <w:i/>
+        </w:rPr>
+        <w:tab/>
+        <w:t>Fig4. Banco</w:t>
+      </w:r>
+    </w:p>
+    <w:p>
+      <w:pPr>
+        <w:pStyle w:val="SemEspaamento"/>
+        <w:spacing w:line="360" w:lineRule="auto"/>
+        <w:rPr>
+          <w:rFonts w:ascii="Arial" w:hAnsi="Arial" w:cs="Arial"/>
+        </w:rPr>
+      </w:pPr>
+    </w:p>
+    <w:p>
+      <w:pPr>
+        <w:pStyle w:val="SemEspaamento"/>
+        <w:spacing w:line="360" w:lineRule="auto"/>
+        <w:ind w:firstLine="708"/>
+        <w:rPr>
+          <w:rFonts w:ascii="Arial" w:hAnsi="Arial" w:cs="Arial"/>
+        </w:rPr>
+      </w:pPr>
+      <w:r>
+        <w:rPr>
+          <w:rFonts w:ascii="Arial" w:hAnsi="Arial" w:cs="Arial"/>
+        </w:rPr>
+        <w:t>Para além de obstáculos é preciso ter cuidado com as garrafas de cerveja. Apesar de não terminarem o jogo, estas dificultam imenso a navegação no corredor.</w:t>
+      </w:r>
+    </w:p>
+    <w:p>
+      <w:pPr>
+        <w:pStyle w:val="SemEspaamento"/>
+        <w:spacing w:line="360" w:lineRule="auto"/>
+        <w:ind w:firstLine="708"/>
         <w:jc w:val="center"/>
         <w:rPr>
           <w:rFonts w:ascii="Arial" w:hAnsi="Arial" w:cs="Arial"/>
         </w:rPr>
       </w:pPr>
-      <w:r>
-        <w:rPr>
-          <w:rFonts w:ascii="Arial" w:hAnsi="Arial" w:cs="Arial"/>
-        </w:rPr>
-        <w:t>Para além de obstáculos é preciso ter cuidado com as garrafas de cerveja. Apesar de não terminarem o jogo, estas dificultam imenso a navegação no corredor.</w:t>
-      </w:r>
       <w:r>
         <w:rPr>
           <w:rFonts w:ascii="Arial" w:hAnsi="Arial" w:cs="Arial"/>
@@ -1796,7 +2154,26 @@
     </w:p>
     <w:p>
       <w:pPr>
-        <w:pStyle w:val="NoSpacing"/>
+        <w:pStyle w:val="SemEspaamento"/>
+        <w:spacing w:line="360" w:lineRule="auto"/>
+        <w:ind w:firstLine="708"/>
+        <w:jc w:val="center"/>
+        <w:rPr>
+          <w:rFonts w:ascii="Arial" w:hAnsi="Arial" w:cs="Arial"/>
+          <w:i/>
+        </w:rPr>
+      </w:pPr>
+      <w:r>
+        <w:rPr>
+          <w:rFonts w:ascii="Arial" w:hAnsi="Arial" w:cs="Arial"/>
+          <w:i/>
+        </w:rPr>
+        <w:t>Fig5. Garrafa de Cerveja</w:t>
+      </w:r>
+    </w:p>
+    <w:p>
+      <w:pPr>
+        <w:pStyle w:val="SemEspaamento"/>
         <w:spacing w:line="360" w:lineRule="auto"/>
         <w:rPr>
           <w:rFonts w:ascii="Arial" w:hAnsi="Arial" w:cs="Arial"/>
@@ -1818,16 +2195,18 @@
     </w:p>
     <w:p>
       <w:pPr>
-        <w:pStyle w:val="Heading1"/>
-      </w:pPr>
+        <w:pStyle w:val="Ttulo1"/>
+      </w:pPr>
+      <w:bookmarkStart w:id="5" w:name="_Toc477193896"/>
       <w:r>
         <w:lastRenderedPageBreak/>
         <w:t>Instalação</w:t>
       </w:r>
-    </w:p>
-    <w:p>
-      <w:pPr>
-        <w:pStyle w:val="NoSpacing"/>
+      <w:bookmarkEnd w:id="5"/>
+    </w:p>
+    <w:p>
+      <w:pPr>
+        <w:pStyle w:val="SemEspaamento"/>
         <w:spacing w:line="360" w:lineRule="auto"/>
         <w:ind w:firstLine="708"/>
         <w:jc w:val="both"/>
@@ -1835,6 +2214,17 @@
           <w:rFonts w:ascii="Arial" w:hAnsi="Arial" w:cs="Arial"/>
         </w:rPr>
       </w:pPr>
+    </w:p>
+    <w:p>
+      <w:pPr>
+        <w:pStyle w:val="SemEspaamento"/>
+        <w:spacing w:line="360" w:lineRule="auto"/>
+        <w:ind w:firstLine="708"/>
+        <w:jc w:val="both"/>
+        <w:rPr>
+          <w:rFonts w:ascii="Arial" w:hAnsi="Arial" w:cs="Arial"/>
+        </w:rPr>
+      </w:pPr>
       <w:r>
         <w:rPr>
           <w:rFonts w:ascii="Arial" w:hAnsi="Arial" w:cs="Arial"/>
@@ -1850,42 +2240,73 @@
     </w:p>
     <w:p>
       <w:pPr>
-        <w:pStyle w:val="Heading1"/>
-      </w:pPr>
-      <w:bookmarkStart w:id="4" w:name="_Toc477166453"/>
+        <w:pStyle w:val="Ttulo1"/>
+      </w:pPr>
+      <w:bookmarkStart w:id="6" w:name="_Toc477193897"/>
+      <w:proofErr w:type="spellStart"/>
       <w:r>
         <w:t>Assets</w:t>
       </w:r>
-      <w:bookmarkEnd w:id="4"/>
-    </w:p>
-    <w:p>
-      <w:pPr>
-        <w:pStyle w:val="NoSpacing"/>
+      <w:bookmarkEnd w:id="6"/>
+      <w:proofErr w:type="spellEnd"/>
+    </w:p>
+    <w:p>
+      <w:pPr>
+        <w:pStyle w:val="SemEspaamento"/>
         <w:spacing w:line="360" w:lineRule="auto"/>
         <w:ind w:firstLine="360"/>
         <w:rPr>
           <w:rFonts w:ascii="Arial" w:hAnsi="Arial" w:cs="Arial"/>
         </w:rPr>
       </w:pPr>
+    </w:p>
+    <w:p>
+      <w:pPr>
+        <w:pStyle w:val="SemEspaamento"/>
+        <w:spacing w:line="360" w:lineRule="auto"/>
+        <w:ind w:firstLine="360"/>
+        <w:rPr>
+          <w:rFonts w:ascii="Arial" w:hAnsi="Arial" w:cs="Arial"/>
+        </w:rPr>
+      </w:pPr>
       <w:r>
         <w:rPr>
           <w:rFonts w:ascii="Arial" w:hAnsi="Arial" w:cs="Arial"/>
         </w:rPr>
         <w:t xml:space="preserve">De forma a cumprir com os objetivos do trabalho prático e acelerar o processo de desenvolvimento do mesmo, o grupo utilizou os seguintes packs da </w:t>
       </w:r>
+      <w:proofErr w:type="spellStart"/>
       <w:r>
         <w:rPr>
           <w:rFonts w:ascii="Arial" w:hAnsi="Arial" w:cs="Arial"/>
           <w:i/>
         </w:rPr>
-        <w:t>Asset Store</w:t>
-      </w:r>
+        <w:t>Asset</w:t>
+      </w:r>
+      <w:proofErr w:type="spellEnd"/>
+      <w:r>
+        <w:rPr>
+          <w:rFonts w:ascii="Arial" w:hAnsi="Arial" w:cs="Arial"/>
+          <w:i/>
+        </w:rPr>
+        <w:t xml:space="preserve"> </w:t>
+      </w:r>
+      <w:proofErr w:type="spellStart"/>
+      <w:r>
+        <w:rPr>
+          <w:rFonts w:ascii="Arial" w:hAnsi="Arial" w:cs="Arial"/>
+          <w:i/>
+        </w:rPr>
+        <w:t>Store</w:t>
+      </w:r>
+      <w:proofErr w:type="spellEnd"/>
       <w:r>
         <w:rPr>
           <w:rFonts w:ascii="Arial" w:hAnsi="Arial" w:cs="Arial"/>
         </w:rPr>
         <w:t xml:space="preserve"> do </w:t>
       </w:r>
+      <w:proofErr w:type="spellStart"/>
       <w:r>
         <w:rPr>
           <w:rFonts w:ascii="Arial" w:hAnsi="Arial" w:cs="Arial"/>
@@ -1893,6 +2314,7 @@
         </w:rPr>
         <w:t>Unity</w:t>
       </w:r>
+      <w:proofErr w:type="spellEnd"/>
       <w:r>
         <w:rPr>
           <w:rFonts w:ascii="Arial" w:hAnsi="Arial" w:cs="Arial"/>
@@ -1902,7 +2324,7 @@
     </w:p>
     <w:p>
       <w:pPr>
-        <w:pStyle w:val="NoSpacing"/>
+        <w:pStyle w:val="SemEspaamento"/>
         <w:numPr>
           <w:ilvl w:val="0"/>
           <w:numId w:val="3"/>
@@ -1912,12 +2334,37 @@
           <w:rFonts w:ascii="Arial" w:hAnsi="Arial" w:cs="Arial"/>
         </w:rPr>
       </w:pPr>
+      <w:proofErr w:type="spellStart"/>
       <w:r>
         <w:rPr>
           <w:rFonts w:ascii="Arial" w:hAnsi="Arial" w:cs="Arial"/>
           <w:b/>
         </w:rPr>
-        <w:t>Supercyan Character Pack Free Sample</w:t>
+        <w:t>Supercyan</w:t>
+      </w:r>
+      <w:proofErr w:type="spellEnd"/>
+      <w:r>
+        <w:rPr>
+          <w:rFonts w:ascii="Arial" w:hAnsi="Arial" w:cs="Arial"/>
+          <w:b/>
+        </w:rPr>
+        <w:t xml:space="preserve"> </w:t>
+      </w:r>
+      <w:proofErr w:type="spellStart"/>
+      <w:r>
+        <w:rPr>
+          <w:rFonts w:ascii="Arial" w:hAnsi="Arial" w:cs="Arial"/>
+          <w:b/>
+        </w:rPr>
+        <w:t>Character</w:t>
+      </w:r>
+      <w:proofErr w:type="spellEnd"/>
+      <w:r>
+        <w:rPr>
+          <w:rFonts w:ascii="Arial" w:hAnsi="Arial" w:cs="Arial"/>
+          <w:b/>
+        </w:rPr>
+        <w:t xml:space="preserve"> Pack Free Sample</w:t>
       </w:r>
       <w:r>
         <w:rPr>
@@ -1928,7 +2375,7 @@
     </w:p>
     <w:p>
       <w:pPr>
-        <w:pStyle w:val="NoSpacing"/>
+        <w:pStyle w:val="SemEspaamento"/>
         <w:numPr>
           <w:ilvl w:val="0"/>
           <w:numId w:val="3"/>
@@ -1938,12 +2385,37 @@
           <w:rFonts w:ascii="Arial" w:hAnsi="Arial" w:cs="Arial"/>
         </w:rPr>
       </w:pPr>
+      <w:proofErr w:type="spellStart"/>
       <w:r>
         <w:rPr>
           <w:rFonts w:ascii="Arial" w:hAnsi="Arial" w:cs="Arial"/>
           <w:b/>
         </w:rPr>
-        <w:t>Fantasy Skybox FREE</w:t>
+        <w:t>Fantasy</w:t>
+      </w:r>
+      <w:proofErr w:type="spellEnd"/>
+      <w:r>
+        <w:rPr>
+          <w:rFonts w:ascii="Arial" w:hAnsi="Arial" w:cs="Arial"/>
+          <w:b/>
+        </w:rPr>
+        <w:t xml:space="preserve"> </w:t>
+      </w:r>
+      <w:proofErr w:type="spellStart"/>
+      <w:r>
+        <w:rPr>
+          <w:rFonts w:ascii="Arial" w:hAnsi="Arial" w:cs="Arial"/>
+          <w:b/>
+        </w:rPr>
+        <w:t>Skybox</w:t>
+      </w:r>
+      <w:proofErr w:type="spellEnd"/>
+      <w:r>
+        <w:rPr>
+          <w:rFonts w:ascii="Arial" w:hAnsi="Arial" w:cs="Arial"/>
+          <w:b/>
+        </w:rPr>
+        <w:t xml:space="preserve"> FREE</w:t>
       </w:r>
       <w:r>
         <w:rPr>
@@ -1960,17 +2432,18 @@
     </w:p>
     <w:p>
       <w:pPr>
-        <w:pStyle w:val="Heading1"/>
-      </w:pPr>
-      <w:bookmarkStart w:id="5" w:name="_Toc477166454"/>
+        <w:pStyle w:val="Ttulo1"/>
+      </w:pPr>
+      <w:bookmarkStart w:id="7" w:name="_Toc477193898"/>
       <w:r>
         <w:t>Software</w:t>
       </w:r>
-      <w:bookmarkEnd w:id="5"/>
-    </w:p>
-    <w:p>
-      <w:pPr>
-        <w:pStyle w:val="ListParagraph"/>
+      <w:bookmarkEnd w:id="7"/>
+    </w:p>
+    <w:p/>
+    <w:p>
+      <w:pPr>
+        <w:pStyle w:val="PargrafodaLista"/>
         <w:numPr>
           <w:ilvl w:val="0"/>
           <w:numId w:val="4"/>
@@ -1980,11 +2453,19 @@
           <w:rFonts w:ascii="Arial" w:hAnsi="Arial" w:cs="Arial"/>
         </w:rPr>
       </w:pPr>
-      <w:r>
-        <w:rPr>
-          <w:rFonts w:ascii="Arial" w:hAnsi="Arial" w:cs="Arial"/>
-        </w:rPr>
-        <w:t>Unity 5.5.1 – Motor de Jogo</w:t>
+      <w:proofErr w:type="spellStart"/>
+      <w:r>
+        <w:rPr>
+          <w:rFonts w:ascii="Arial" w:hAnsi="Arial" w:cs="Arial"/>
+        </w:rPr>
+        <w:t>Unity</w:t>
+      </w:r>
+      <w:proofErr w:type="spellEnd"/>
+      <w:r>
+        <w:rPr>
+          <w:rFonts w:ascii="Arial" w:hAnsi="Arial" w:cs="Arial"/>
+        </w:rPr>
+        <w:t xml:space="preserve"> 5.5.1 – Motor de Jogo</w:t>
       </w:r>
       <w:r>
         <w:rPr>
@@ -1995,7 +2476,7 @@
     </w:p>
     <w:p>
       <w:pPr>
-        <w:pStyle w:val="ListParagraph"/>
+        <w:pStyle w:val="PargrafodaLista"/>
         <w:numPr>
           <w:ilvl w:val="0"/>
           <w:numId w:val="4"/>
@@ -2016,7 +2497,7 @@
     </w:p>
     <w:p>
       <w:pPr>
-        <w:pStyle w:val="ListParagraph"/>
+        <w:pStyle w:val="PargrafodaLista"/>
         <w:numPr>
           <w:ilvl w:val="0"/>
           <w:numId w:val="4"/>
@@ -2027,17 +2508,26 @@
           <w:lang w:val="en-US"/>
         </w:rPr>
       </w:pPr>
+      <w:proofErr w:type="spellStart"/>
       <w:r>
         <w:rPr>
           <w:rFonts w:ascii="Arial" w:hAnsi="Arial" w:cs="Arial"/>
           <w:lang w:val="en-US"/>
         </w:rPr>
-        <w:t>MonoDevelop - IDE</w:t>
-      </w:r>
-    </w:p>
-    <w:p>
-      <w:pPr>
-        <w:pStyle w:val="ListParagraph"/>
+        <w:t>MonoDevelop</w:t>
+      </w:r>
+      <w:proofErr w:type="spellEnd"/>
+      <w:r>
+        <w:rPr>
+          <w:rFonts w:ascii="Arial" w:hAnsi="Arial" w:cs="Arial"/>
+          <w:lang w:val="en-US"/>
+        </w:rPr>
+        <w:t xml:space="preserve"> - IDE</w:t>
+      </w:r>
+    </w:p>
+    <w:p>
+      <w:pPr>
+        <w:pStyle w:val="PargrafodaLista"/>
         <w:numPr>
           <w:ilvl w:val="0"/>
           <w:numId w:val="4"/>
@@ -2047,11 +2537,19 @@
           <w:rFonts w:ascii="Arial" w:hAnsi="Arial" w:cs="Arial"/>
         </w:rPr>
       </w:pPr>
-      <w:r>
-        <w:rPr>
-          <w:rFonts w:ascii="Arial" w:hAnsi="Arial" w:cs="Arial"/>
-        </w:rPr>
-        <w:t>blender – Software de Modelação 3D</w:t>
+      <w:proofErr w:type="spellStart"/>
+      <w:r>
+        <w:rPr>
+          <w:rFonts w:ascii="Arial" w:hAnsi="Arial" w:cs="Arial"/>
+        </w:rPr>
+        <w:t>blender</w:t>
+      </w:r>
+      <w:proofErr w:type="spellEnd"/>
+      <w:r>
+        <w:rPr>
+          <w:rFonts w:ascii="Arial" w:hAnsi="Arial" w:cs="Arial"/>
+        </w:rPr>
+        <w:t xml:space="preserve"> – Software de Modelação 3D</w:t>
       </w:r>
       <w:r>
         <w:rPr>
@@ -2070,13 +2568,23 @@
     </w:p>
     <w:p>
       <w:pPr>
-        <w:pStyle w:val="Heading1"/>
-      </w:pPr>
-      <w:r>
-        <w:t>Versão WebGL</w:t>
-      </w:r>
-      <w:bookmarkStart w:id="6" w:name="_GoBack"/>
-      <w:bookmarkEnd w:id="6"/>
+        <w:pStyle w:val="Ttulo1"/>
+      </w:pPr>
+      <w:bookmarkStart w:id="8" w:name="_Toc477193899"/>
+      <w:r>
+        <w:t xml:space="preserve">Versão </w:t>
+      </w:r>
+      <w:proofErr w:type="spellStart"/>
+      <w:r>
+        <w:t>WebGL</w:t>
+      </w:r>
+      <w:bookmarkEnd w:id="8"/>
+      <w:proofErr w:type="spellEnd"/>
+    </w:p>
+    <w:p>
+      <w:pPr>
+        <w:spacing w:line="360" w:lineRule="auto"/>
+      </w:pPr>
     </w:p>
     <w:p>
       <w:pPr>
@@ -2110,32 +2618,68 @@
         <w:spacing w:line="360" w:lineRule="auto"/>
         <w:ind w:firstLine="708"/>
         <w:rPr>
+          <w:rStyle w:val="Hiperligao"/>
           <w:rFonts w:ascii="Arial" w:hAnsi="Arial" w:cs="Arial"/>
         </w:rPr>
       </w:pPr>
       <w:hyperlink r:id="rId14" w:history="1">
         <w:r>
           <w:rPr>
-            <w:rStyle w:val="Hyperlink"/>
+            <w:rStyle w:val="Hiperligao"/>
             <w:rFonts w:ascii="Arial" w:hAnsi="Arial" w:cs="Arial"/>
           </w:rPr>
-          <w:t>https://up20130650</w:t>
-        </w:r>
-        <w:r>
-          <w:rPr>
-            <w:rStyle w:val="Hyperlink"/>
-            <w:rFonts w:ascii="Arial" w:hAnsi="Arial" w:cs="Arial"/>
-          </w:rPr>
-          <w:t>6</w:t>
-        </w:r>
-        <w:r>
-          <w:rPr>
-            <w:rStyle w:val="Hyperlink"/>
-            <w:rFonts w:ascii="Arial" w:hAnsi="Arial" w:cs="Arial"/>
-          </w:rPr>
-          <w:t>.github.io/</w:t>
+          <w:t>https://up201306506.github.io/</w:t>
         </w:r>
       </w:hyperlink>
+    </w:p>
+    <w:p>
+      <w:pPr>
+        <w:pStyle w:val="Ttulo1"/>
+        <w:rPr>
+          <w:rStyle w:val="Hiperligao"/>
+          <w:color w:val="2F5496" w:themeColor="accent1" w:themeShade="BF"/>
+          <w:u w:val="none"/>
+        </w:rPr>
+      </w:pPr>
+      <w:bookmarkStart w:id="9" w:name="_Toc477193900"/>
+      <w:r>
+        <w:rPr>
+          <w:rStyle w:val="Hiperligao"/>
+          <w:color w:val="2F5496" w:themeColor="accent1" w:themeShade="BF"/>
+          <w:u w:val="none"/>
+        </w:rPr>
+        <w:t>Recursos</w:t>
+      </w:r>
+      <w:bookmarkEnd w:id="9"/>
+    </w:p>
+    <w:p/>
+    <w:p>
+      <w:pPr>
+        <w:spacing w:line="360" w:lineRule="auto"/>
+        <w:ind w:firstLine="708"/>
+        <w:rPr>
+          <w:rFonts w:ascii="Arial" w:hAnsi="Arial" w:cs="Arial"/>
+        </w:rPr>
+      </w:pPr>
+      <w:r>
+        <w:rPr>
+          <w:rFonts w:ascii="Arial" w:hAnsi="Arial" w:cs="Arial"/>
+        </w:rPr>
+        <w:t xml:space="preserve">Todos os sons presentes no jogo foram obtidos no website </w:t>
+      </w:r>
+      <w:r>
+        <w:rPr>
+          <w:rFonts w:ascii="Arial" w:hAnsi="Arial" w:cs="Arial"/>
+          <w:u w:val="single"/>
+        </w:rPr>
+        <w:t>http://opengameart.org</w:t>
+      </w:r>
+      <w:r>
+        <w:rPr>
+          <w:rFonts w:ascii="Arial" w:hAnsi="Arial" w:cs="Arial"/>
+        </w:rPr>
+        <w:t>.</w:t>
+      </w:r>
     </w:p>
     <w:p>
       <w:pPr>
@@ -2164,7 +2708,7 @@
 </file>
 
 <file path=word/numbering.xml><?xml version="1.0" encoding="utf-8"?>
-<w:numbering xmlns:wpc="http://schemas.microsoft.com/office/word/2010/wordprocessingCanvas" xmlns:cx="http://schemas.microsoft.com/office/drawing/2014/chartex" xmlns:cx1="http://schemas.microsoft.com/office/drawing/2015/9/8/chartex" xmlns:cx2="http://schemas.microsoft.com/office/drawing/2015/10/21/chartex" xmlns:cx3="http://schemas.microsoft.com/office/drawing/2016/5/9/chartex" xmlns:cx4="http://schemas.microsoft.com/office/drawing/2016/5/10/chartex" xmlns:cx5="http://schemas.microsoft.com/office/drawing/2016/5/11/chartex" xmlns:cx6="http://schemas.microsoft.com/office/drawing/2016/5/12/chartex" xmlns:cx7="http://schemas.microsoft.com/office/drawing/2016/5/13/chartex" xmlns:cx8="http://schemas.microsoft.com/office/drawing/2016/5/14/chartex" xmlns:mc="http://schemas.openxmlformats.org/markup-compatibility/2006" xmlns:o="urn:schemas-microsoft-com:office:office" xmlns:r="http://schemas.openxmlformats.org/officeDocument/2006/relationships" xmlns:m="http://schemas.openxmlformats.org/officeDocument/2006/math" xmlns:v="urn:schemas-microsoft-com:vml" xmlns:wp14="http://schemas.microsoft.com/office/word/2010/wordprocessingDrawing" xmlns:wp="http://schemas.openxmlformats.org/drawingml/2006/wordprocessingDrawing" xmlns:w10="urn:schemas-microsoft-com:office:word" xmlns:w="http://schemas.openxmlformats.org/wordprocessingml/2006/main" xmlns:w14="http://schemas.microsoft.com/office/word/2010/wordml" xmlns:w15="http://schemas.microsoft.com/office/word/2012/wordml" xmlns:w16se="http://schemas.microsoft.com/office/word/2015/wordml/symex" xmlns:wpg="http://schemas.microsoft.com/office/word/2010/wordprocessingGroup" xmlns:wpi="http://schemas.microsoft.com/office/word/2010/wordprocessingInk" xmlns:wne="http://schemas.microsoft.com/office/word/2006/wordml" xmlns:wps="http://schemas.microsoft.com/office/word/2010/wordprocessingShape" mc:Ignorable="w14 w15 w16se wp14">
+<w:numbering xmlns:wpc="http://schemas.microsoft.com/office/word/2010/wordprocessingCanvas" xmlns:cx="http://schemas.microsoft.com/office/drawing/2014/chartex" xmlns:cx1="http://schemas.microsoft.com/office/drawing/2015/9/8/chartex" xmlns:cx2="http://schemas.microsoft.com/office/drawing/2015/10/21/chartex" xmlns:cx3="http://schemas.microsoft.com/office/drawing/2016/5/9/chartex" xmlns:cx4="http://schemas.microsoft.com/office/drawing/2016/5/10/chartex" xmlns:cx5="http://schemas.microsoft.com/office/drawing/2016/5/11/chartex" xmlns:mc="http://schemas.openxmlformats.org/markup-compatibility/2006" xmlns:o="urn:schemas-microsoft-com:office:office" xmlns:r="http://schemas.openxmlformats.org/officeDocument/2006/relationships" xmlns:m="http://schemas.openxmlformats.org/officeDocument/2006/math" xmlns:v="urn:schemas-microsoft-com:vml" xmlns:wp14="http://schemas.microsoft.com/office/word/2010/wordprocessingDrawing" xmlns:wp="http://schemas.openxmlformats.org/drawingml/2006/wordprocessingDrawing" xmlns:w10="urn:schemas-microsoft-com:office:word" xmlns:w="http://schemas.openxmlformats.org/wordprocessingml/2006/main" xmlns:w14="http://schemas.microsoft.com/office/word/2010/wordml" xmlns:w15="http://schemas.microsoft.com/office/word/2012/wordml" xmlns:w16se="http://schemas.microsoft.com/office/word/2015/wordml/symex" xmlns:wpg="http://schemas.microsoft.com/office/word/2010/wordprocessingGroup" xmlns:wpi="http://schemas.microsoft.com/office/word/2010/wordprocessingInk" xmlns:wne="http://schemas.microsoft.com/office/word/2006/wordml" xmlns:wps="http://schemas.microsoft.com/office/word/2010/wordprocessingShape" mc:Ignorable="w14 w15 w16se wp14">
   <w:numPicBullet w:numPicBulletId="0">
     <w:pict>
       <v:shapetype id="_x0000_t75" coordsize="21600,21600" o:spt="75" o:preferrelative="t" path="m@4@5l@4@11@9@11@9@5xe" filled="f" stroked="f">
@@ -2186,7 +2730,7 @@
         <v:path o:extrusionok="f" gradientshapeok="t" o:connecttype="rect"/>
         <o:lock v:ext="edit" aspectratio="t"/>
       </v:shapetype>
-      <v:shape id="_x0000_i1045" type="#_x0000_t75" style="width:11.25pt;height:11.25pt" o:bullet="t">
+      <v:shape id="_x0000_i1036" type="#_x0000_t75" style="width:11.25pt;height:11.25pt" o:bullet="t">
         <v:imagedata r:id="rId1" o:title="msoA72B"/>
       </v:shape>
     </w:pict>
@@ -3058,11 +3602,11 @@
     <w:name w:val="Normal"/>
     <w:qFormat/>
   </w:style>
-  <w:style w:type="paragraph" w:styleId="Heading1">
+  <w:style w:type="paragraph" w:styleId="Ttulo1">
     <w:name w:val="heading 1"/>
     <w:basedOn w:val="Normal"/>
     <w:next w:val="Normal"/>
-    <w:link w:val="Heading1Char"/>
+    <w:link w:val="Ttulo1Carter"/>
     <w:uiPriority w:val="9"/>
     <w:qFormat/>
     <w:rsid w:val="00AD673F"/>
@@ -3079,13 +3623,13 @@
       <w:szCs w:val="32"/>
     </w:rPr>
   </w:style>
-  <w:style w:type="character" w:default="1" w:styleId="DefaultParagraphFont">
+  <w:style w:type="character" w:default="1" w:styleId="Tipodeletrapredefinidodopargrafo">
     <w:name w:val="Default Paragraph Font"/>
     <w:uiPriority w:val="1"/>
     <w:semiHidden/>
     <w:unhideWhenUsed/>
   </w:style>
-  <w:style w:type="table" w:default="1" w:styleId="TableNormal">
+  <w:style w:type="table" w:default="1" w:styleId="Tabelanormal">
     <w:name w:val="Normal Table"/>
     <w:uiPriority w:val="99"/>
     <w:semiHidden/>
@@ -3100,13 +3644,13 @@
       </w:tblCellMar>
     </w:tblPr>
   </w:style>
-  <w:style w:type="numbering" w:default="1" w:styleId="NoList">
+  <w:style w:type="numbering" w:default="1" w:styleId="Semlista">
     <w:name w:val="No List"/>
     <w:uiPriority w:val="99"/>
     <w:semiHidden/>
     <w:unhideWhenUsed/>
   </w:style>
-  <w:style w:type="paragraph" w:styleId="NoSpacing">
+  <w:style w:type="paragraph" w:styleId="SemEspaamento">
     <w:name w:val="No Spacing"/>
     <w:uiPriority w:val="1"/>
     <w:qFormat/>
@@ -3115,10 +3659,10 @@
       <w:spacing w:after="0" w:line="240" w:lineRule="auto"/>
     </w:pPr>
   </w:style>
-  <w:style w:type="character" w:customStyle="1" w:styleId="Heading1Char">
-    <w:name w:val="Heading 1 Char"/>
-    <w:basedOn w:val="DefaultParagraphFont"/>
-    <w:link w:val="Heading1"/>
+  <w:style w:type="character" w:customStyle="1" w:styleId="Ttulo1Carter">
+    <w:name w:val="Título 1 Caráter"/>
+    <w:basedOn w:val="Tipodeletrapredefinidodopargrafo"/>
+    <w:link w:val="Ttulo1"/>
     <w:uiPriority w:val="9"/>
     <w:rsid w:val="00AD673F"/>
     <w:rPr>
@@ -3128,11 +3672,11 @@
       <w:szCs w:val="32"/>
     </w:rPr>
   </w:style>
-  <w:style w:type="paragraph" w:styleId="Title">
+  <w:style w:type="paragraph" w:styleId="Ttulo">
     <w:name w:val="Title"/>
     <w:basedOn w:val="Normal"/>
     <w:next w:val="Normal"/>
-    <w:link w:val="TitleChar"/>
+    <w:link w:val="TtuloCarter"/>
     <w:uiPriority w:val="10"/>
     <w:qFormat/>
     <w:rsid w:val="00AD673F"/>
@@ -3148,10 +3692,10 @@
       <w:szCs w:val="56"/>
     </w:rPr>
   </w:style>
-  <w:style w:type="character" w:customStyle="1" w:styleId="TitleChar">
-    <w:name w:val="Title Char"/>
-    <w:basedOn w:val="DefaultParagraphFont"/>
-    <w:link w:val="Title"/>
+  <w:style w:type="character" w:customStyle="1" w:styleId="TtuloCarter">
+    <w:name w:val="Título Caráter"/>
+    <w:basedOn w:val="Tipodeletrapredefinidodopargrafo"/>
+    <w:link w:val="Ttulo"/>
     <w:uiPriority w:val="10"/>
     <w:rsid w:val="00AD673F"/>
     <w:rPr>
@@ -3162,9 +3706,9 @@
       <w:szCs w:val="56"/>
     </w:rPr>
   </w:style>
-  <w:style w:type="paragraph" w:styleId="TOCHeading">
+  <w:style w:type="paragraph" w:styleId="Cabealhodondice">
     <w:name w:val="TOC Heading"/>
-    <w:basedOn w:val="Heading1"/>
+    <w:basedOn w:val="Ttulo1"/>
     <w:next w:val="Normal"/>
     <w:uiPriority w:val="39"/>
     <w:unhideWhenUsed/>
@@ -3177,7 +3721,7 @@
       <w:lang w:eastAsia="pt-PT"/>
     </w:rPr>
   </w:style>
-  <w:style w:type="paragraph" w:styleId="TOC1">
+  <w:style w:type="paragraph" w:styleId="ndice1">
     <w:name w:val="toc 1"/>
     <w:basedOn w:val="Normal"/>
     <w:next w:val="Normal"/>
@@ -3189,9 +3733,9 @@
       <w:spacing w:after="100"/>
     </w:pPr>
   </w:style>
-  <w:style w:type="character" w:styleId="Hyperlink">
+  <w:style w:type="character" w:styleId="Hiperligao">
     <w:name w:val="Hyperlink"/>
-    <w:basedOn w:val="DefaultParagraphFont"/>
+    <w:basedOn w:val="Tipodeletrapredefinidodopargrafo"/>
     <w:uiPriority w:val="99"/>
     <w:unhideWhenUsed/>
     <w:rsid w:val="00AD673F"/>
@@ -3200,7 +3744,7 @@
       <w:u w:val="single"/>
     </w:rPr>
   </w:style>
-  <w:style w:type="paragraph" w:styleId="ListParagraph">
+  <w:style w:type="paragraph" w:styleId="PargrafodaLista">
     <w:name w:val="List Paragraph"/>
     <w:basedOn w:val="Normal"/>
     <w:uiPriority w:val="34"/>
@@ -3211,9 +3755,9 @@
       <w:contextualSpacing/>
     </w:pPr>
   </w:style>
-  <w:style w:type="character" w:styleId="Mention">
+  <w:style w:type="character" w:styleId="Mencionar">
     <w:name w:val="Mention"/>
-    <w:basedOn w:val="DefaultParagraphFont"/>
+    <w:basedOn w:val="Tipodeletrapredefinidodopargrafo"/>
     <w:uiPriority w:val="99"/>
     <w:semiHidden/>
     <w:unhideWhenUsed/>
@@ -3223,9 +3767,9 @@
       <w:shd w:val="clear" w:color="auto" w:fill="E6E6E6"/>
     </w:rPr>
   </w:style>
-  <w:style w:type="character" w:styleId="FollowedHyperlink">
+  <w:style w:type="character" w:styleId="Hiperligaovisitada">
     <w:name w:val="FollowedHyperlink"/>
-    <w:basedOn w:val="DefaultParagraphFont"/>
+    <w:basedOn w:val="Tipodeletrapredefinidodopargrafo"/>
     <w:uiPriority w:val="99"/>
     <w:semiHidden/>
     <w:unhideWhenUsed/>
@@ -3538,7 +4082,7 @@
 </file>
 
 <file path=customXml/itemProps1.xml><?xml version="1.0" encoding="utf-8"?>
-<ds:datastoreItem xmlns:ds="http://schemas.openxmlformats.org/officeDocument/2006/customXml" ds:itemID="{E0D2CB09-A987-4E3C-8FB4-7AE974C2B6CE}">
+<ds:datastoreItem xmlns:ds="http://schemas.openxmlformats.org/officeDocument/2006/customXml" ds:itemID="{ADC50333-1F2F-4EB5-869F-CF3F542245D5}">
   <ds:schemaRefs>
     <ds:schemaRef ds:uri="http://schemas.openxmlformats.org/officeDocument/2006/bibliography"/>
   </ds:schemaRefs>

</xml_diff>

<commit_message>
referencia ao p para pausar o jogo
</commit_message>
<xml_diff>
--- a/Documentos/Manual do Utilizador.docx
+++ b/Documentos/Manual do Utilizador.docx
@@ -536,130 +536,13 @@
           <w:r>
             <w:fldChar w:fldCharType="separate"/>
           </w:r>
-          <w:bookmarkStart w:id="1" w:name="_GoBack"/>
-          <w:bookmarkEnd w:id="1"/>
-          <w:r>
-            <w:rPr>
-              <w:rStyle w:val="Hiperligao"/>
-              <w:noProof/>
-            </w:rPr>
-            <w:fldChar w:fldCharType="begin"/>
-          </w:r>
-          <w:r>
-            <w:rPr>
-              <w:rStyle w:val="Hiperligao"/>
-              <w:noProof/>
-            </w:rPr>
-            <w:instrText xml:space="preserve"> </w:instrText>
-          </w:r>
-          <w:r>
-            <w:rPr>
-              <w:noProof/>
-            </w:rPr>
-            <w:instrText>HYPERLINK \l "_Toc477193893"</w:instrText>
-          </w:r>
-          <w:r>
-            <w:rPr>
-              <w:rStyle w:val="Hiperligao"/>
-              <w:noProof/>
-            </w:rPr>
-            <w:instrText xml:space="preserve"> </w:instrText>
-          </w:r>
-          <w:r>
-            <w:rPr>
-              <w:rStyle w:val="Hiperligao"/>
-              <w:noProof/>
-            </w:rPr>
-          </w:r>
-          <w:r>
-            <w:rPr>
-              <w:rStyle w:val="Hiperligao"/>
-              <w:noProof/>
-            </w:rPr>
-            <w:fldChar w:fldCharType="separate"/>
-          </w:r>
-          <w:r>
-            <w:rPr>
-              <w:rStyle w:val="Hiperligao"/>
-              <w:noProof/>
-            </w:rPr>
-            <w:t>Introdução</w:t>
-          </w:r>
-          <w:r>
-            <w:rPr>
-              <w:noProof/>
-              <w:webHidden/>
-            </w:rPr>
-            <w:tab/>
-          </w:r>
-          <w:r>
-            <w:rPr>
-              <w:noProof/>
-              <w:webHidden/>
-            </w:rPr>
-            <w:fldChar w:fldCharType="begin"/>
-          </w:r>
-          <w:r>
-            <w:rPr>
-              <w:noProof/>
-              <w:webHidden/>
-            </w:rPr>
-            <w:instrText xml:space="preserve"> PAGEREF _Toc477193893 \h </w:instrText>
-          </w:r>
-          <w:r>
-            <w:rPr>
-              <w:noProof/>
-              <w:webHidden/>
-            </w:rPr>
-          </w:r>
-          <w:r>
-            <w:rPr>
-              <w:noProof/>
-              <w:webHidden/>
-            </w:rPr>
-            <w:fldChar w:fldCharType="separate"/>
-          </w:r>
-          <w:r>
-            <w:rPr>
-              <w:noProof/>
-              <w:webHidden/>
-            </w:rPr>
-            <w:t>3</w:t>
-          </w:r>
-          <w:r>
-            <w:rPr>
-              <w:noProof/>
-              <w:webHidden/>
-            </w:rPr>
-            <w:fldChar w:fldCharType="end"/>
-          </w:r>
-          <w:r>
-            <w:rPr>
-              <w:rStyle w:val="Hiperligao"/>
-              <w:noProof/>
-            </w:rPr>
-            <w:fldChar w:fldCharType="end"/>
-          </w:r>
-        </w:p>
-        <w:p>
-          <w:pPr>
-            <w:pStyle w:val="ndice1"/>
-            <w:tabs>
-              <w:tab w:val="right" w:leader="dot" w:pos="8494"/>
-            </w:tabs>
-            <w:rPr>
-              <w:rFonts w:eastAsiaTheme="minorEastAsia"/>
-              <w:noProof/>
-              <w:lang w:eastAsia="pt-PT"/>
-            </w:rPr>
-          </w:pPr>
-          <w:hyperlink w:anchor="_Toc477193894" w:history="1">
+          <w:hyperlink w:anchor="_Toc477198740" w:history="1">
             <w:r>
               <w:rPr>
                 <w:rStyle w:val="Hiperligao"/>
                 <w:noProof/>
               </w:rPr>
-              <w:t>Controlos</w:t>
+              <w:t>Introdução</w:t>
             </w:r>
             <w:r>
               <w:rPr>
@@ -680,7 +563,7 @@
                 <w:noProof/>
                 <w:webHidden/>
               </w:rPr>
-              <w:instrText xml:space="preserve"> PAGEREF _Toc477193894 \h </w:instrText>
+              <w:instrText xml:space="preserve"> PAGEREF _Toc477198740 \h </w:instrText>
             </w:r>
             <w:r>
               <w:rPr>
@@ -723,13 +606,13 @@
               <w:lang w:eastAsia="pt-PT"/>
             </w:rPr>
           </w:pPr>
-          <w:hyperlink w:anchor="_Toc477193895" w:history="1">
+          <w:hyperlink w:anchor="_Toc477198741" w:history="1">
             <w:r>
               <w:rPr>
                 <w:rStyle w:val="Hiperligao"/>
                 <w:noProof/>
               </w:rPr>
-              <w:t>Objetivo</w:t>
+              <w:t>Controlos</w:t>
             </w:r>
             <w:r>
               <w:rPr>
@@ -750,7 +633,7 @@
                 <w:noProof/>
                 <w:webHidden/>
               </w:rPr>
-              <w:instrText xml:space="preserve"> PAGEREF _Toc477193895 \h </w:instrText>
+              <w:instrText xml:space="preserve"> PAGEREF _Toc477198741 \h </w:instrText>
             </w:r>
             <w:r>
               <w:rPr>
@@ -770,7 +653,7 @@
                 <w:noProof/>
                 <w:webHidden/>
               </w:rPr>
-              <w:t>4</w:t>
+              <w:t>3</w:t>
             </w:r>
             <w:r>
               <w:rPr>
@@ -793,13 +676,13 @@
               <w:lang w:eastAsia="pt-PT"/>
             </w:rPr>
           </w:pPr>
-          <w:hyperlink w:anchor="_Toc477193896" w:history="1">
+          <w:hyperlink w:anchor="_Toc477198742" w:history="1">
             <w:r>
               <w:rPr>
                 <w:rStyle w:val="Hiperligao"/>
                 <w:noProof/>
               </w:rPr>
-              <w:t>Instalação</w:t>
+              <w:t>Objetivo</w:t>
             </w:r>
             <w:r>
               <w:rPr>
@@ -820,7 +703,7 @@
                 <w:noProof/>
                 <w:webHidden/>
               </w:rPr>
-              <w:instrText xml:space="preserve"> PAGEREF _Toc477193896 \h </w:instrText>
+              <w:instrText xml:space="preserve"> PAGEREF _Toc477198742 \h </w:instrText>
             </w:r>
             <w:r>
               <w:rPr>
@@ -840,7 +723,7 @@
                 <w:noProof/>
                 <w:webHidden/>
               </w:rPr>
-              <w:t>5</w:t>
+              <w:t>4</w:t>
             </w:r>
             <w:r>
               <w:rPr>
@@ -863,13 +746,13 @@
               <w:lang w:eastAsia="pt-PT"/>
             </w:rPr>
           </w:pPr>
-          <w:hyperlink w:anchor="_Toc477193897" w:history="1">
+          <w:hyperlink w:anchor="_Toc477198743" w:history="1">
             <w:r>
               <w:rPr>
                 <w:rStyle w:val="Hiperligao"/>
                 <w:noProof/>
               </w:rPr>
-              <w:t>Assets</w:t>
+              <w:t>Instalação</w:t>
             </w:r>
             <w:r>
               <w:rPr>
@@ -890,7 +773,7 @@
                 <w:noProof/>
                 <w:webHidden/>
               </w:rPr>
-              <w:instrText xml:space="preserve"> PAGEREF _Toc477193897 \h </w:instrText>
+              <w:instrText xml:space="preserve"> PAGEREF _Toc477198743 \h </w:instrText>
             </w:r>
             <w:r>
               <w:rPr>
@@ -933,13 +816,13 @@
               <w:lang w:eastAsia="pt-PT"/>
             </w:rPr>
           </w:pPr>
-          <w:hyperlink w:anchor="_Toc477193898" w:history="1">
+          <w:hyperlink w:anchor="_Toc477198744" w:history="1">
             <w:r>
               <w:rPr>
                 <w:rStyle w:val="Hiperligao"/>
                 <w:noProof/>
               </w:rPr>
-              <w:t>Software</w:t>
+              <w:t>Assets</w:t>
             </w:r>
             <w:r>
               <w:rPr>
@@ -960,7 +843,7 @@
                 <w:noProof/>
                 <w:webHidden/>
               </w:rPr>
-              <w:instrText xml:space="preserve"> PAGEREF _Toc477193898 \h </w:instrText>
+              <w:instrText xml:space="preserve"> PAGEREF _Toc477198744 \h </w:instrText>
             </w:r>
             <w:r>
               <w:rPr>
@@ -1003,13 +886,13 @@
               <w:lang w:eastAsia="pt-PT"/>
             </w:rPr>
           </w:pPr>
-          <w:hyperlink w:anchor="_Toc477193899" w:history="1">
+          <w:hyperlink w:anchor="_Toc477198745" w:history="1">
             <w:r>
               <w:rPr>
                 <w:rStyle w:val="Hiperligao"/>
                 <w:noProof/>
               </w:rPr>
-              <w:t>Versão WebGL</w:t>
+              <w:t>Software</w:t>
             </w:r>
             <w:r>
               <w:rPr>
@@ -1030,7 +913,7 @@
                 <w:noProof/>
                 <w:webHidden/>
               </w:rPr>
-              <w:instrText xml:space="preserve"> PAGEREF _Toc477193899 \h </w:instrText>
+              <w:instrText xml:space="preserve"> PAGEREF _Toc477198745 \h </w:instrText>
             </w:r>
             <w:r>
               <w:rPr>
@@ -1073,12 +956,82 @@
               <w:lang w:eastAsia="pt-PT"/>
             </w:rPr>
           </w:pPr>
-          <w:hyperlink w:anchor="_Toc477193900" w:history="1">
+          <w:hyperlink w:anchor="_Toc477198746" w:history="1">
             <w:r>
               <w:rPr>
                 <w:rStyle w:val="Hiperligao"/>
                 <w:noProof/>
               </w:rPr>
+              <w:t>Versão WebGL</w:t>
+            </w:r>
+            <w:r>
+              <w:rPr>
+                <w:noProof/>
+                <w:webHidden/>
+              </w:rPr>
+              <w:tab/>
+            </w:r>
+            <w:r>
+              <w:rPr>
+                <w:noProof/>
+                <w:webHidden/>
+              </w:rPr>
+              <w:fldChar w:fldCharType="begin"/>
+            </w:r>
+            <w:r>
+              <w:rPr>
+                <w:noProof/>
+                <w:webHidden/>
+              </w:rPr>
+              <w:instrText xml:space="preserve"> PAGEREF _Toc477198746 \h </w:instrText>
+            </w:r>
+            <w:r>
+              <w:rPr>
+                <w:noProof/>
+                <w:webHidden/>
+              </w:rPr>
+            </w:r>
+            <w:r>
+              <w:rPr>
+                <w:noProof/>
+                <w:webHidden/>
+              </w:rPr>
+              <w:fldChar w:fldCharType="separate"/>
+            </w:r>
+            <w:r>
+              <w:rPr>
+                <w:noProof/>
+                <w:webHidden/>
+              </w:rPr>
+              <w:t>5</w:t>
+            </w:r>
+            <w:r>
+              <w:rPr>
+                <w:noProof/>
+                <w:webHidden/>
+              </w:rPr>
+              <w:fldChar w:fldCharType="end"/>
+            </w:r>
+          </w:hyperlink>
+        </w:p>
+        <w:p>
+          <w:pPr>
+            <w:pStyle w:val="ndice1"/>
+            <w:tabs>
+              <w:tab w:val="right" w:leader="dot" w:pos="8494"/>
+            </w:tabs>
+            <w:rPr>
+              <w:rFonts w:eastAsiaTheme="minorEastAsia"/>
+              <w:noProof/>
+              <w:lang w:eastAsia="pt-PT"/>
+            </w:rPr>
+          </w:pPr>
+          <w:hyperlink w:anchor="_Toc477198747" w:history="1">
+            <w:r>
+              <w:rPr>
+                <w:rStyle w:val="Hiperligao"/>
+                <w:noProof/>
+              </w:rPr>
               <w:t>Recursos</w:t>
             </w:r>
             <w:r>
@@ -1100,7 +1053,7 @@
                 <w:noProof/>
                 <w:webHidden/>
               </w:rPr>
-              <w:instrText xml:space="preserve"> PAGEREF _Toc477193900 \h </w:instrText>
+              <w:instrText xml:space="preserve"> PAGEREF _Toc477198747 \h </w:instrText>
             </w:r>
             <w:r>
               <w:rPr>
@@ -1154,12 +1107,14 @@
       <w:r>
         <w:br w:type="page"/>
       </w:r>
+      <w:bookmarkStart w:id="1" w:name="_GoBack"/>
+      <w:bookmarkEnd w:id="1"/>
     </w:p>
     <w:p>
       <w:pPr>
         <w:pStyle w:val="Ttulo1"/>
       </w:pPr>
-      <w:bookmarkStart w:id="2" w:name="_Toc477193893"/>
+      <w:bookmarkStart w:id="2" w:name="_Toc477198740"/>
       <w:r>
         <w:lastRenderedPageBreak/>
         <w:t>Introdução</w:t>
@@ -1355,7 +1310,7 @@
       <w:pPr>
         <w:pStyle w:val="Ttulo1"/>
       </w:pPr>
-      <w:bookmarkStart w:id="3" w:name="_Toc477193894"/>
+      <w:bookmarkStart w:id="3" w:name="_Toc477198741"/>
       <w:r>
         <w:t>Controlos</w:t>
       </w:r>
@@ -1478,18 +1433,15 @@
         <w:rPr>
           <w:rFonts w:ascii="Arial" w:hAnsi="Arial" w:cs="Arial"/>
         </w:rPr>
-        <w:t>Saltar.</w:t>
-      </w:r>
-    </w:p>
-    <w:p>
-      <w:pPr>
-        <w:pStyle w:val="SemEspaamento"/>
+        <w:t>Saltar;</w:t>
+      </w:r>
+    </w:p>
+    <w:p>
+      <w:pPr>
         <w:spacing w:line="360" w:lineRule="auto"/>
         <w:jc w:val="center"/>
         <w:rPr>
-          <w:rFonts w:ascii="Times New Roman" w:hAnsi="Times New Roman" w:cs="Times New Roman"/>
-          <w:sz w:val="24"/>
-          <w:szCs w:val="24"/>
+          <w:rFonts w:ascii="Arial" w:hAnsi="Arial" w:cs="Arial"/>
         </w:rPr>
       </w:pPr>
       <w:r>
@@ -1498,7 +1450,7 @@
           <w:lang w:eastAsia="pt-PT"/>
         </w:rPr>
         <w:drawing>
-          <wp:inline distT="0" distB="0" distL="0" distR="0" wp14:anchorId="17E31028" wp14:editId="7CEF9B7B">
+          <wp:inline distT="0" distB="0" distL="0" distR="0" wp14:anchorId="5FC7E0BF" wp14:editId="1205DDE0">
             <wp:extent cx="2152650" cy="342294"/>
             <wp:effectExtent l="0" t="0" r="0" b="635"/>
             <wp:docPr id="5" name="Imagem 5" descr="C:\Users\Jorge\AppData\Local\Microsoft\Windows\INetCache\Content.Word\computer_key_Space_bar.png"/>
@@ -1549,6 +1501,103 @@
     </w:p>
     <w:p>
       <w:pPr>
+        <w:pStyle w:val="PargrafodaLista"/>
+        <w:numPr>
+          <w:ilvl w:val="0"/>
+          <w:numId w:val="2"/>
+        </w:numPr>
+        <w:spacing w:line="360" w:lineRule="auto"/>
+        <w:jc w:val="both"/>
+        <w:rPr>
+          <w:rFonts w:ascii="Arial" w:hAnsi="Arial" w:cs="Arial"/>
+        </w:rPr>
+      </w:pPr>
+      <w:r>
+        <w:rPr>
+          <w:rFonts w:ascii="Arial" w:hAnsi="Arial" w:cs="Arial"/>
+        </w:rPr>
+        <w:t>Pausar o jogo.</w:t>
+      </w:r>
+    </w:p>
+    <w:p>
+      <w:pPr>
+        <w:pStyle w:val="SemEspaamento"/>
+        <w:spacing w:line="360" w:lineRule="auto"/>
+        <w:jc w:val="center"/>
+        <w:rPr>
+          <w:rFonts w:ascii="Times New Roman" w:hAnsi="Times New Roman" w:cs="Times New Roman"/>
+          <w:sz w:val="24"/>
+          <w:szCs w:val="24"/>
+        </w:rPr>
+      </w:pPr>
+      <w:r>
+        <w:rPr>
+          <w:noProof/>
+          <w:lang w:eastAsia="pt-PT"/>
+        </w:rPr>
+        <w:drawing>
+          <wp:inline distT="0" distB="0" distL="0" distR="0" wp14:anchorId="11DED8D0" wp14:editId="2D306859">
+            <wp:extent cx="457200" cy="457200"/>
+            <wp:effectExtent l="0" t="0" r="0" b="0"/>
+            <wp:docPr id="10" name="Imagem 10" descr="C:\Users\Jorge\AppData\Local\Microsoft\Windows\INetCache\Content.Word\key-p-of-a-keyboard_318-47999.jpg"/>
+            <wp:cNvGraphicFramePr>
+              <a:graphicFrameLocks xmlns:a="http://schemas.openxmlformats.org/drawingml/2006/main" noChangeAspect="1"/>
+            </wp:cNvGraphicFramePr>
+            <a:graphic xmlns:a="http://schemas.openxmlformats.org/drawingml/2006/main">
+              <a:graphicData uri="http://schemas.openxmlformats.org/drawingml/2006/picture">
+                <pic:pic xmlns:pic="http://schemas.openxmlformats.org/drawingml/2006/picture">
+                  <pic:nvPicPr>
+                    <pic:cNvPr id="0" name="Picture 3" descr="C:\Users\Jorge\AppData\Local\Microsoft\Windows\INetCache\Content.Word\key-p-of-a-keyboard_318-47999.jpg"/>
+                    <pic:cNvPicPr>
+                      <a:picLocks noChangeAspect="1" noChangeArrowheads="1"/>
+                    </pic:cNvPicPr>
+                  </pic:nvPicPr>
+                  <pic:blipFill>
+                    <a:blip r:embed="rId9" cstate="print">
+                      <a:extLst>
+                        <a:ext uri="{28A0092B-C50C-407E-A947-70E740481C1C}">
+                          <a14:useLocalDpi xmlns:a14="http://schemas.microsoft.com/office/drawing/2010/main" val="0"/>
+                        </a:ext>
+                      </a:extLst>
+                    </a:blip>
+                    <a:srcRect/>
+                    <a:stretch>
+                      <a:fillRect/>
+                    </a:stretch>
+                  </pic:blipFill>
+                  <pic:spPr bwMode="auto">
+                    <a:xfrm>
+                      <a:off x="0" y="0"/>
+                      <a:ext cx="457200" cy="457200"/>
+                    </a:xfrm>
+                    <a:prstGeom prst="rect">
+                      <a:avLst/>
+                    </a:prstGeom>
+                    <a:noFill/>
+                    <a:ln>
+                      <a:noFill/>
+                    </a:ln>
+                  </pic:spPr>
+                </pic:pic>
+              </a:graphicData>
+            </a:graphic>
+          </wp:inline>
+        </w:drawing>
+      </w:r>
+    </w:p>
+    <w:p>
+      <w:pPr>
+        <w:pStyle w:val="SemEspaamento"/>
+        <w:spacing w:line="360" w:lineRule="auto"/>
+        <w:rPr>
+          <w:rFonts w:ascii="Times New Roman" w:hAnsi="Times New Roman" w:cs="Times New Roman"/>
+          <w:sz w:val="24"/>
+          <w:szCs w:val="24"/>
+        </w:rPr>
+      </w:pPr>
+    </w:p>
+    <w:p>
+      <w:pPr>
         <w:pStyle w:val="SemEspaamento"/>
         <w:spacing w:line="360" w:lineRule="auto"/>
         <w:ind w:firstLine="708"/>
@@ -1565,7 +1614,7 @@
       <w:pPr>
         <w:pStyle w:val="Ttulo1"/>
       </w:pPr>
-      <w:bookmarkStart w:id="4" w:name="_Toc477193895"/>
+      <w:bookmarkStart w:id="4" w:name="_Toc477198742"/>
       <w:r>
         <w:lastRenderedPageBreak/>
         <w:t>Objetivo</w:t>
@@ -1670,7 +1719,7 @@
                     </pic:cNvPicPr>
                   </pic:nvPicPr>
                   <pic:blipFill>
-                    <a:blip r:embed="rId9" cstate="print">
+                    <a:blip r:embed="rId10" cstate="print">
                       <a:extLst>
                         <a:ext uri="{28A0092B-C50C-407E-A947-70E740481C1C}">
                           <a14:useLocalDpi xmlns:a14="http://schemas.microsoft.com/office/drawing/2010/main" val="0"/>
@@ -1854,7 +1903,7 @@
                     </pic:cNvPicPr>
                   </pic:nvPicPr>
                   <pic:blipFill>
-                    <a:blip r:embed="rId10">
+                    <a:blip r:embed="rId11">
                       <a:extLst>
                         <a:ext uri="{28A0092B-C50C-407E-A947-70E740481C1C}">
                           <a14:useLocalDpi xmlns:a14="http://schemas.microsoft.com/office/drawing/2010/main" val="0"/>
@@ -1909,7 +1958,7 @@
                     </pic:cNvPicPr>
                   </pic:nvPicPr>
                   <pic:blipFill rotWithShape="1">
-                    <a:blip r:embed="rId11">
+                    <a:blip r:embed="rId12">
                       <a:extLst>
                         <a:ext uri="{28A0092B-C50C-407E-A947-70E740481C1C}">
                           <a14:useLocalDpi xmlns:a14="http://schemas.microsoft.com/office/drawing/2010/main" val="0"/>
@@ -1967,7 +2016,7 @@
                     </pic:cNvPicPr>
                   </pic:nvPicPr>
                   <pic:blipFill>
-                    <a:blip r:embed="rId12">
+                    <a:blip r:embed="rId13">
                       <a:extLst>
                         <a:ext uri="{28A0092B-C50C-407E-A947-70E740481C1C}">
                           <a14:useLocalDpi xmlns:a14="http://schemas.microsoft.com/office/drawing/2010/main" val="0"/>
@@ -2120,7 +2169,7 @@
                     </pic:cNvPicPr>
                   </pic:nvPicPr>
                   <pic:blipFill>
-                    <a:blip r:embed="rId13">
+                    <a:blip r:embed="rId14">
                       <a:extLst>
                         <a:ext uri="{28A0092B-C50C-407E-A947-70E740481C1C}">
                           <a14:useLocalDpi xmlns:a14="http://schemas.microsoft.com/office/drawing/2010/main" val="0"/>
@@ -2197,7 +2246,7 @@
       <w:pPr>
         <w:pStyle w:val="Ttulo1"/>
       </w:pPr>
-      <w:bookmarkStart w:id="5" w:name="_Toc477193896"/>
+      <w:bookmarkStart w:id="5" w:name="_Toc477198743"/>
       <w:r>
         <w:lastRenderedPageBreak/>
         <w:t>Instalação</w:t>
@@ -2242,7 +2291,7 @@
       <w:pPr>
         <w:pStyle w:val="Ttulo1"/>
       </w:pPr>
-      <w:bookmarkStart w:id="6" w:name="_Toc477193897"/>
+      <w:bookmarkStart w:id="6" w:name="_Toc477198744"/>
       <w:proofErr w:type="spellStart"/>
       <w:r>
         <w:t>Assets</w:t>
@@ -2434,7 +2483,7 @@
       <w:pPr>
         <w:pStyle w:val="Ttulo1"/>
       </w:pPr>
-      <w:bookmarkStart w:id="7" w:name="_Toc477193898"/>
+      <w:bookmarkStart w:id="7" w:name="_Toc477198745"/>
       <w:r>
         <w:t>Software</w:t>
       </w:r>
@@ -2570,7 +2619,7 @@
       <w:pPr>
         <w:pStyle w:val="Ttulo1"/>
       </w:pPr>
-      <w:bookmarkStart w:id="8" w:name="_Toc477193899"/>
+      <w:bookmarkStart w:id="8" w:name="_Toc477198746"/>
       <w:r>
         <w:t xml:space="preserve">Versão </w:t>
       </w:r>
@@ -2622,7 +2671,7 @@
           <w:rFonts w:ascii="Arial" w:hAnsi="Arial" w:cs="Arial"/>
         </w:rPr>
       </w:pPr>
-      <w:hyperlink r:id="rId14" w:history="1">
+      <w:hyperlink r:id="rId15" w:history="1">
         <w:r>
           <w:rPr>
             <w:rStyle w:val="Hiperligao"/>
@@ -2641,7 +2690,7 @@
           <w:u w:val="none"/>
         </w:rPr>
       </w:pPr>
-      <w:bookmarkStart w:id="9" w:name="_Toc477193900"/>
+      <w:bookmarkStart w:id="9" w:name="_Toc477198747"/>
       <w:r>
         <w:rPr>
           <w:rStyle w:val="Hiperligao"/>
@@ -2730,7 +2779,7 @@
         <v:path o:extrusionok="f" gradientshapeok="t" o:connecttype="rect"/>
         <o:lock v:ext="edit" aspectratio="t"/>
       </v:shapetype>
-      <v:shape id="_x0000_i1036" type="#_x0000_t75" style="width:11.25pt;height:11.25pt" o:bullet="t">
+      <v:shape id="_x0000_i1029" type="#_x0000_t75" style="width:11.25pt;height:11.25pt" o:bullet="t">
         <v:imagedata r:id="rId1" o:title="msoA72B"/>
       </v:shape>
     </w:pict>
@@ -4082,7 +4131,7 @@
 </file>
 
 <file path=customXml/itemProps1.xml><?xml version="1.0" encoding="utf-8"?>
-<ds:datastoreItem xmlns:ds="http://schemas.openxmlformats.org/officeDocument/2006/customXml" ds:itemID="{ADC50333-1F2F-4EB5-869F-CF3F542245D5}">
+<ds:datastoreItem xmlns:ds="http://schemas.openxmlformats.org/officeDocument/2006/customXml" ds:itemID="{BFA34AC3-1AF1-4868-9B3B-F7224313B04F}">
   <ds:schemaRefs>
     <ds:schemaRef ds:uri="http://schemas.openxmlformats.org/officeDocument/2006/bibliography"/>
   </ds:schemaRefs>

</xml_diff>